<commit_message>
Removing vagrant and adding docker. Updating instructions.
</commit_message>
<xml_diff>
--- a/instructions/Instructions-nondrupal.docx
+++ b/instructions/Instructions-nondrupal.docx
@@ -1,6 +1,6 @@
 
 <file path=word/document.xml><?xml version="1.0" encoding="utf-8"?>
-<w:document xmlns:wpc="http://schemas.microsoft.com/office/word/2010/wordprocessingCanvas" xmlns:mo="http://schemas.microsoft.com/office/mac/office/2008/main" xmlns:mc="http://schemas.openxmlformats.org/markup-compatibility/2006" xmlns:mv="urn:schemas-microsoft-com:mac:vml" xmlns:o="urn:schemas-microsoft-com:office:office" xmlns:r="http://schemas.openxmlformats.org/officeDocument/2006/relationships" xmlns:m="http://schemas.openxmlformats.org/officeDocument/2006/math" xmlns:v="urn:schemas-microsoft-com:vml" xmlns:wp14="http://schemas.microsoft.com/office/word/2010/wordprocessingDrawing" xmlns:wp="http://schemas.openxmlformats.org/drawingml/2006/wordprocessingDrawing" xmlns:w10="urn:schemas-microsoft-com:office:word" xmlns:w="http://schemas.openxmlformats.org/wordprocessingml/2006/main" xmlns:w14="http://schemas.microsoft.com/office/word/2010/wordml" xmlns:wpg="http://schemas.microsoft.com/office/word/2010/wordprocessingGroup" xmlns:wpi="http://schemas.microsoft.com/office/word/2010/wordprocessingInk" xmlns:wne="http://schemas.microsoft.com/office/word/2006/wordml" xmlns:wps="http://schemas.microsoft.com/office/word/2010/wordprocessingShape" mc:Ignorable="w14 wp14">
+<w:document xmlns:wpc="http://schemas.microsoft.com/office/word/2010/wordprocessingCanvas" xmlns:cx="http://schemas.microsoft.com/office/drawing/2014/chartex" xmlns:cx1="http://schemas.microsoft.com/office/drawing/2015/9/8/chartex" xmlns:cx2="http://schemas.microsoft.com/office/drawing/2015/10/21/chartex" xmlns:cx3="http://schemas.microsoft.com/office/drawing/2016/5/9/chartex" xmlns:cx4="http://schemas.microsoft.com/office/drawing/2016/5/10/chartex" xmlns:cx5="http://schemas.microsoft.com/office/drawing/2016/5/11/chartex" xmlns:cx6="http://schemas.microsoft.com/office/drawing/2016/5/12/chartex" xmlns:cx7="http://schemas.microsoft.com/office/drawing/2016/5/13/chartex" xmlns:cx8="http://schemas.microsoft.com/office/drawing/2016/5/14/chartex" xmlns:mc="http://schemas.openxmlformats.org/markup-compatibility/2006" xmlns:aink="http://schemas.microsoft.com/office/drawing/2016/ink" xmlns:am3d="http://schemas.microsoft.com/office/drawing/2017/model3d" xmlns:o="urn:schemas-microsoft-com:office:office" xmlns:r="http://schemas.openxmlformats.org/officeDocument/2006/relationships" xmlns:m="http://schemas.openxmlformats.org/officeDocument/2006/math" xmlns:v="urn:schemas-microsoft-com:vml" xmlns:wp14="http://schemas.microsoft.com/office/word/2010/wordprocessingDrawing" xmlns:wp="http://schemas.openxmlformats.org/drawingml/2006/wordprocessingDrawing" xmlns:w10="urn:schemas-microsoft-com:office:word" xmlns:w="http://schemas.openxmlformats.org/wordprocessingml/2006/main" xmlns:w14="http://schemas.microsoft.com/office/word/2010/wordml" xmlns:w15="http://schemas.microsoft.com/office/word/2012/wordml" xmlns:w16cid="http://schemas.microsoft.com/office/word/2016/wordml/cid" xmlns:w16se="http://schemas.microsoft.com/office/word/2015/wordml/symex" xmlns:wpg="http://schemas.microsoft.com/office/word/2010/wordprocessingGroup" xmlns:wpi="http://schemas.microsoft.com/office/word/2010/wordprocessingInk" xmlns:wne="http://schemas.microsoft.com/office/word/2006/wordml" xmlns:wps="http://schemas.microsoft.com/office/word/2010/wordprocessingShape" mc:Ignorable="w14 w15 w16se w16cid wp14">
   <w:body>
     <w:p>
       <w:pPr>
@@ -78,27 +78,7 @@
           <w:sz w:val="21"/>
           <w:szCs w:val="21"/>
         </w:rPr>
-        <w:t xml:space="preserve"> custom module '</w:t>
-      </w:r>
-      <w:proofErr w:type="spellStart"/>
-      <w:r>
-        <w:rPr>
-          <w:rFonts w:ascii="Helvetica Neue" w:hAnsi="Helvetica Neue"/>
-          <w:color w:val="333333"/>
-          <w:sz w:val="21"/>
-          <w:szCs w:val="21"/>
-        </w:rPr>
-        <w:t>store_locator</w:t>
-      </w:r>
-      <w:proofErr w:type="spellEnd"/>
-      <w:r>
-        <w:rPr>
-          <w:rFonts w:ascii="Helvetica Neue" w:hAnsi="Helvetica Neue"/>
-          <w:color w:val="333333"/>
-          <w:sz w:val="21"/>
-          <w:szCs w:val="21"/>
-        </w:rPr>
-        <w:t xml:space="preserve">' </w:t>
+        <w:t xml:space="preserve"> custom module 'store_locator' </w:t>
       </w:r>
       <w:r>
         <w:rPr>
@@ -141,7 +121,6 @@
         </w:rPr>
         <w:t> </w:t>
       </w:r>
-      <w:proofErr w:type="spellStart"/>
       <w:r>
         <w:rPr>
           <w:rStyle w:val="Strong"/>
@@ -152,7 +131,6 @@
         </w:rPr>
         <w:t>superuser</w:t>
       </w:r>
-      <w:proofErr w:type="spellEnd"/>
       <w:r>
         <w:rPr>
           <w:rStyle w:val="apple-converted-space"/>
@@ -184,7 +162,6 @@
         </w:rPr>
         <w:t> </w:t>
       </w:r>
-      <w:proofErr w:type="spellStart"/>
       <w:r>
         <w:rPr>
           <w:rStyle w:val="Strong"/>
@@ -195,7 +172,6 @@
         </w:rPr>
         <w:t>superuser</w:t>
       </w:r>
-      <w:proofErr w:type="spellEnd"/>
       <w:r>
         <w:rPr>
           <w:rStyle w:val="Strong"/>
@@ -216,68 +192,7 @@
           <w:sz w:val="21"/>
           <w:szCs w:val="21"/>
         </w:rPr>
-        <w:t xml:space="preserve"> must be logged in in order to use the debug function </w:t>
-      </w:r>
-      <w:proofErr w:type="spellStart"/>
-      <w:proofErr w:type="gramStart"/>
-      <w:r>
-        <w:rPr>
-          <w:rStyle w:val="Strong"/>
-          <w:rFonts w:ascii="Helvetica Neue" w:hAnsi="Helvetica Neue"/>
-          <w:b w:val="0"/>
-          <w:color w:val="333333"/>
-          <w:sz w:val="21"/>
-          <w:szCs w:val="21"/>
-        </w:rPr>
-        <w:t>dpm</w:t>
-      </w:r>
-      <w:proofErr w:type="spellEnd"/>
-      <w:r>
-        <w:rPr>
-          <w:rStyle w:val="Strong"/>
-          <w:rFonts w:ascii="Helvetica Neue" w:hAnsi="Helvetica Neue"/>
-          <w:b w:val="0"/>
-          <w:color w:val="333333"/>
-          <w:sz w:val="21"/>
-          <w:szCs w:val="21"/>
-        </w:rPr>
-        <w:t>(</w:t>
-      </w:r>
-      <w:proofErr w:type="gramEnd"/>
-      <w:r>
-        <w:rPr>
-          <w:rStyle w:val="Strong"/>
-          <w:rFonts w:ascii="Helvetica Neue" w:hAnsi="Helvetica Neue"/>
-          <w:b w:val="0"/>
-          <w:color w:val="333333"/>
-          <w:sz w:val="21"/>
-          <w:szCs w:val="21"/>
-        </w:rPr>
-        <w:t xml:space="preserve">) and </w:t>
-      </w:r>
-      <w:proofErr w:type="spellStart"/>
-      <w:r>
-        <w:rPr>
-          <w:rStyle w:val="Strong"/>
-          <w:rFonts w:ascii="Helvetica Neue" w:hAnsi="Helvetica Neue"/>
-          <w:b w:val="0"/>
-          <w:color w:val="333333"/>
-          <w:sz w:val="21"/>
-          <w:szCs w:val="21"/>
-        </w:rPr>
-        <w:t>dvm</w:t>
-      </w:r>
-      <w:proofErr w:type="spellEnd"/>
-      <w:r>
-        <w:rPr>
-          <w:rStyle w:val="Strong"/>
-          <w:rFonts w:ascii="Helvetica Neue" w:hAnsi="Helvetica Neue"/>
-          <w:b w:val="0"/>
-          <w:color w:val="333333"/>
-          <w:sz w:val="21"/>
-          <w:szCs w:val="21"/>
-        </w:rPr>
-        <w:t>() (see the comments in the code).</w:t>
+        <w:t xml:space="preserve"> must be logged in in order to use the debug function dpm() and dvm() (see the comments in the code).</w:t>
       </w:r>
     </w:p>
     <w:p>
@@ -393,50 +308,16 @@
           <w:sz w:val="21"/>
           <w:szCs w:val="21"/>
         </w:rPr>
-        <w:t>sites/all/modules/custom/</w:t>
-      </w:r>
-      <w:proofErr w:type="spellStart"/>
-      <w:r>
-        <w:rPr>
-          <w:rStyle w:val="Strong"/>
-          <w:rFonts w:ascii="Helvetica Neue" w:hAnsi="Helvetica Neue"/>
-          <w:i/>
-          <w:iCs/>
-          <w:color w:val="333333"/>
-          <w:sz w:val="21"/>
-          <w:szCs w:val="21"/>
-        </w:rPr>
-        <w:t>store_importer</w:t>
-      </w:r>
-      <w:proofErr w:type="spellEnd"/>
-      <w:r>
-        <w:rPr>
-          <w:rFonts w:ascii="Helvetica Neue" w:hAnsi="Helvetica Neue"/>
-          <w:color w:val="333333"/>
-          <w:sz w:val="21"/>
-          <w:szCs w:val="21"/>
-        </w:rPr>
-        <w:t xml:space="preserve">) has a menu </w:t>
-      </w:r>
-      <w:proofErr w:type="spellStart"/>
-      <w:r>
-        <w:rPr>
-          <w:rFonts w:ascii="Helvetica Neue" w:hAnsi="Helvetica Neue"/>
-          <w:color w:val="333333"/>
-          <w:sz w:val="21"/>
-          <w:szCs w:val="21"/>
-        </w:rPr>
-        <w:t>callback</w:t>
-      </w:r>
-      <w:proofErr w:type="spellEnd"/>
-      <w:r>
-        <w:rPr>
-          <w:rFonts w:ascii="Helvetica Neue" w:hAnsi="Helvetica Neue"/>
-          <w:color w:val="333333"/>
-          <w:sz w:val="21"/>
-          <w:szCs w:val="21"/>
-        </w:rPr>
-        <w:t xml:space="preserve"> already defined which you should use</w:t>
+        <w:t>sites/all/modules/custom/store_importer</w:t>
+      </w:r>
+      <w:r>
+        <w:rPr>
+          <w:rFonts w:ascii="Helvetica Neue" w:hAnsi="Helvetica Neue"/>
+          <w:color w:val="333333"/>
+          <w:sz w:val="21"/>
+          <w:szCs w:val="21"/>
+        </w:rPr>
+        <w:t>) has a menu callback already defined which you should use</w:t>
       </w:r>
       <w:r>
         <w:rPr>
@@ -447,8 +328,7 @@
         </w:rPr>
         <w:t xml:space="preserve">: </w:t>
       </w:r>
-      <w:hyperlink r:id="rId6" w:history="1">
-        <w:proofErr w:type="spellStart"/>
+      <w:hyperlink r:id="rId5" w:history="1">
         <w:r>
           <w:rPr>
             <w:rStyle w:val="Hyperlink"/>
@@ -457,18 +337,7 @@
             <w:sz w:val="21"/>
             <w:szCs w:val="21"/>
           </w:rPr>
-          <w:t>store_locator</w:t>
-        </w:r>
-        <w:proofErr w:type="spellEnd"/>
-        <w:r>
-          <w:rPr>
-            <w:rStyle w:val="Hyperlink"/>
-            <w:rFonts w:ascii="Helvetica Neue" w:hAnsi="Helvetica Neue"/>
-            <w:color w:val="337AB7"/>
-            <w:sz w:val="21"/>
-            <w:szCs w:val="21"/>
-          </w:rPr>
-          <w:t>/import</w:t>
+          <w:t>store_locator/import</w:t>
         </w:r>
       </w:hyperlink>
       <w:r>
@@ -498,37 +367,19 @@
         </w:rPr>
         <w:t> </w:t>
       </w:r>
-      <w:proofErr w:type="spellStart"/>
-      <w:r>
-        <w:rPr>
-          <w:rFonts w:ascii="Helvetica Neue" w:hAnsi="Helvetica Neue"/>
-          <w:color w:val="333333"/>
-        </w:rPr>
-        <w:t>store_locator_import_</w:t>
-      </w:r>
-      <w:proofErr w:type="gramStart"/>
-      <w:r>
-        <w:rPr>
-          <w:rFonts w:ascii="Helvetica Neue" w:hAnsi="Helvetica Neue"/>
-          <w:color w:val="333333"/>
-        </w:rPr>
-        <w:t>submit</w:t>
-      </w:r>
-      <w:proofErr w:type="spellEnd"/>
-      <w:r>
-        <w:rPr>
-          <w:rFonts w:ascii="Helvetica Neue" w:hAnsi="Helvetica Neue"/>
-          <w:color w:val="333333"/>
-        </w:rPr>
-        <w:t>(</w:t>
-      </w:r>
-      <w:proofErr w:type="gramEnd"/>
-      <w:r>
-        <w:rPr>
-          <w:rFonts w:ascii="Helvetica Neue" w:hAnsi="Helvetica Neue"/>
-          <w:color w:val="333333"/>
-        </w:rPr>
-        <w:t>) function</w:t>
+      <w:r>
+        <w:rPr>
+          <w:rFonts w:ascii="Helvetica Neue" w:hAnsi="Helvetica Neue"/>
+          <w:color w:val="333333"/>
+        </w:rPr>
+        <w:t>store_locator_import_submit</w:t>
+      </w:r>
+      <w:r>
+        <w:rPr>
+          <w:rFonts w:ascii="Helvetica Neue" w:hAnsi="Helvetica Neue"/>
+          <w:color w:val="333333"/>
+        </w:rPr>
+        <w:t>() function</w:t>
       </w:r>
       <w:r>
         <w:rPr>
@@ -543,49 +394,21 @@
           <w:rFonts w:ascii="Helvetica Neue" w:hAnsi="Helvetica Neue"/>
           <w:color w:val="333333"/>
         </w:rPr>
-        <w:t>$</w:t>
-      </w:r>
-      <w:proofErr w:type="spellStart"/>
+        <w:t>$form_state[</w:t>
+      </w:r>
+      <w:r>
+        <w:rPr>
+          <w:rFonts w:ascii="Helvetica Neue" w:hAnsi="Helvetica Neue"/>
+          <w:color w:val="333333"/>
+        </w:rPr>
+        <w:t>'values'</w:t>
+      </w:r>
       <w:r>
         <w:rPr>
           <w:rStyle w:val="s1"/>
           <w:rFonts w:ascii="Helvetica Neue" w:hAnsi="Helvetica Neue"/>
           <w:color w:val="333333"/>
         </w:rPr>
-        <w:t>form_</w:t>
-      </w:r>
-      <w:proofErr w:type="gramStart"/>
-      <w:r>
-        <w:rPr>
-          <w:rStyle w:val="s1"/>
-          <w:rFonts w:ascii="Helvetica Neue" w:hAnsi="Helvetica Neue"/>
-          <w:color w:val="333333"/>
-        </w:rPr>
-        <w:t>state</w:t>
-      </w:r>
-      <w:proofErr w:type="spellEnd"/>
-      <w:r>
-        <w:rPr>
-          <w:rStyle w:val="s1"/>
-          <w:rFonts w:ascii="Helvetica Neue" w:hAnsi="Helvetica Neue"/>
-          <w:color w:val="333333"/>
-        </w:rPr>
-        <w:t>[</w:t>
-      </w:r>
-      <w:proofErr w:type="gramEnd"/>
-      <w:r>
-        <w:rPr>
-          <w:rFonts w:ascii="Helvetica Neue" w:hAnsi="Helvetica Neue"/>
-          <w:color w:val="333333"/>
-        </w:rPr>
-        <w:t>'values'</w:t>
-      </w:r>
-      <w:r>
-        <w:rPr>
-          <w:rStyle w:val="s1"/>
-          <w:rFonts w:ascii="Helvetica Neue" w:hAnsi="Helvetica Neue"/>
-          <w:color w:val="333333"/>
-        </w:rPr>
         <w:t>][</w:t>
       </w:r>
       <w:r>
@@ -593,23 +416,7 @@
           <w:rFonts w:ascii="Helvetica Neue" w:hAnsi="Helvetica Neue"/>
           <w:color w:val="333333"/>
         </w:rPr>
-        <w:t>'</w:t>
-      </w:r>
-      <w:proofErr w:type="spellStart"/>
-      <w:r>
-        <w:rPr>
-          <w:rFonts w:ascii="Helvetica Neue" w:hAnsi="Helvetica Neue"/>
-          <w:color w:val="333333"/>
-        </w:rPr>
-        <w:t>csv_data</w:t>
-      </w:r>
-      <w:proofErr w:type="spellEnd"/>
-      <w:r>
-        <w:rPr>
-          <w:rFonts w:ascii="Helvetica Neue" w:hAnsi="Helvetica Neue"/>
-          <w:color w:val="333333"/>
-        </w:rPr>
-        <w:t>'</w:t>
+        <w:t>'csv_data'</w:t>
       </w:r>
       <w:r>
         <w:rPr>
@@ -833,7 +640,7 @@
         </w:rPr>
         <w:t> </w:t>
       </w:r>
-      <w:hyperlink r:id="rId7" w:history="1">
+      <w:hyperlink r:id="rId6" w:history="1">
         <w:r>
           <w:rPr>
             <w:rStyle w:val="Hyperlink"/>
@@ -959,7 +766,7 @@
           <w:szCs w:val="21"/>
         </w:rPr>
       </w:pPr>
-      <w:hyperlink r:id="rId8" w:history="1">
+      <w:hyperlink r:id="rId7" w:history="1">
         <w:r>
           <w:rPr>
             <w:rStyle w:val="Hyperlink"/>
@@ -1140,8 +947,7 @@
         </w:rPr>
         <w:t xml:space="preserve">The client wants users who visit the site to be able to find the stores. We have defined another menu hook at </w:t>
       </w:r>
-      <w:hyperlink r:id="rId9" w:history="1">
-        <w:proofErr w:type="spellStart"/>
+      <w:hyperlink r:id="rId8" w:history="1">
         <w:r>
           <w:rPr>
             <w:rStyle w:val="Hyperlink"/>
@@ -1150,18 +956,7 @@
             <w:sz w:val="21"/>
             <w:szCs w:val="21"/>
           </w:rPr>
-          <w:t>store_locator</w:t>
-        </w:r>
-        <w:proofErr w:type="spellEnd"/>
-        <w:r>
-          <w:rPr>
-            <w:rStyle w:val="Hyperlink"/>
-            <w:rFonts w:ascii="Helvetica Neue" w:hAnsi="Helvetica Neue"/>
-            <w:color w:val="337AB7"/>
-            <w:sz w:val="21"/>
-            <w:szCs w:val="21"/>
-          </w:rPr>
-          <w:t>/list</w:t>
+          <w:t>store_locator/list</w:t>
         </w:r>
       </w:hyperlink>
       <w:r>
@@ -1180,43 +975,7 @@
           <w:sz w:val="21"/>
           <w:szCs w:val="21"/>
         </w:rPr>
-        <w:t xml:space="preserve"> Insert your logic into the </w:t>
-      </w:r>
-      <w:proofErr w:type="spellStart"/>
-      <w:r>
-        <w:rPr>
-          <w:rFonts w:ascii="Helvetica Neue" w:hAnsi="Helvetica Neue"/>
-          <w:sz w:val="21"/>
-          <w:szCs w:val="21"/>
-        </w:rPr>
-        <w:t>store_locator_view_</w:t>
-      </w:r>
-      <w:proofErr w:type="gramStart"/>
-      <w:r>
-        <w:rPr>
-          <w:rFonts w:ascii="Helvetica Neue" w:hAnsi="Helvetica Neue"/>
-          <w:sz w:val="21"/>
-          <w:szCs w:val="21"/>
-        </w:rPr>
-        <w:t>all</w:t>
-      </w:r>
-      <w:proofErr w:type="spellEnd"/>
-      <w:r>
-        <w:rPr>
-          <w:rFonts w:ascii="Helvetica Neue" w:hAnsi="Helvetica Neue"/>
-          <w:sz w:val="21"/>
-          <w:szCs w:val="21"/>
-        </w:rPr>
-        <w:t>(</w:t>
-      </w:r>
-      <w:proofErr w:type="gramEnd"/>
-      <w:r>
-        <w:rPr>
-          <w:rFonts w:ascii="Helvetica Neue" w:hAnsi="Helvetica Neue"/>
-          <w:sz w:val="21"/>
-          <w:szCs w:val="21"/>
-        </w:rPr>
-        <w:t xml:space="preserve">) function. This function should </w:t>
+        <w:t xml:space="preserve"> Insert your logic into the store_locator_view_all() function. This function should </w:t>
       </w:r>
       <w:r>
         <w:rPr>
@@ -1281,8 +1040,6 @@
         </w:rPr>
         <w:t xml:space="preserve"> </w:t>
       </w:r>
-      <w:bookmarkStart w:id="0" w:name="_GoBack"/>
-      <w:bookmarkEnd w:id="0"/>
     </w:p>
     <w:p>
       <w:pPr>
@@ -1408,47 +1165,7 @@
           <w:sz w:val="21"/>
           <w:szCs w:val="21"/>
         </w:rPr>
-        <w:t xml:space="preserve">Use some custom CSS (You will find a blank CSS file in the </w:t>
-      </w:r>
-      <w:proofErr w:type="spellStart"/>
-      <w:r>
-        <w:rPr>
-          <w:rFonts w:ascii="Helvetica Neue" w:hAnsi="Helvetica Neue"/>
-          <w:color w:val="333333"/>
-          <w:sz w:val="21"/>
-          <w:szCs w:val="21"/>
-        </w:rPr>
-        <w:t>store_locator</w:t>
-      </w:r>
-      <w:proofErr w:type="spellEnd"/>
-      <w:r>
-        <w:rPr>
-          <w:rFonts w:ascii="Helvetica Neue" w:hAnsi="Helvetica Neue"/>
-          <w:color w:val="333333"/>
-          <w:sz w:val="21"/>
-          <w:szCs w:val="21"/>
-        </w:rPr>
-        <w:t xml:space="preserve"> module 'sites/all/modules/custom/</w:t>
-      </w:r>
-      <w:proofErr w:type="spellStart"/>
-      <w:r>
-        <w:rPr>
-          <w:rFonts w:ascii="Helvetica Neue" w:hAnsi="Helvetica Neue"/>
-          <w:color w:val="333333"/>
-          <w:sz w:val="21"/>
-          <w:szCs w:val="21"/>
-        </w:rPr>
-        <w:t>store_locator</w:t>
-      </w:r>
-      <w:proofErr w:type="spellEnd"/>
-      <w:r>
-        <w:rPr>
-          <w:rFonts w:ascii="Helvetica Neue" w:hAnsi="Helvetica Neue"/>
-          <w:color w:val="333333"/>
-          <w:sz w:val="21"/>
-          <w:szCs w:val="21"/>
-        </w:rPr>
-        <w:t>/store_locator.css') to arrange the elements on the page.</w:t>
+        <w:t>Use some custom CSS (You will find a blank CSS file in the store_locator module 'sites/all/modules/custom/store_locator/store_locator.css') to arrange the elements on the page.</w:t>
       </w:r>
     </w:p>
     <w:p>
@@ -1661,45 +1378,23 @@
         </w:rPr>
         <w:t xml:space="preserve"> which responds to this hook using the function </w:t>
       </w:r>
-      <w:proofErr w:type="spellStart"/>
-      <w:r>
-        <w:rPr>
-          <w:rFonts w:ascii="Helvetica Neue" w:hAnsi="Helvetica Neue"/>
-          <w:color w:val="333333"/>
-          <w:sz w:val="21"/>
-          <w:szCs w:val="21"/>
-        </w:rPr>
-        <w:t>store_locator_view_</w:t>
-      </w:r>
-      <w:proofErr w:type="gramStart"/>
-      <w:r>
-        <w:rPr>
-          <w:rFonts w:ascii="Helvetica Neue" w:hAnsi="Helvetica Neue"/>
-          <w:color w:val="333333"/>
-          <w:sz w:val="21"/>
-          <w:szCs w:val="21"/>
-        </w:rPr>
-        <w:t>store</w:t>
-      </w:r>
-      <w:proofErr w:type="spellEnd"/>
-      <w:r>
-        <w:rPr>
-          <w:rFonts w:ascii="Helvetica Neue" w:hAnsi="Helvetica Neue"/>
-          <w:color w:val="333333"/>
-          <w:sz w:val="21"/>
-          <w:szCs w:val="21"/>
-        </w:rPr>
-        <w:t>(</w:t>
-      </w:r>
-      <w:proofErr w:type="gramEnd"/>
-      <w:r>
-        <w:rPr>
-          <w:rFonts w:ascii="Helvetica Neue" w:hAnsi="Helvetica Neue"/>
-          <w:color w:val="333333"/>
-          <w:sz w:val="21"/>
-          <w:szCs w:val="21"/>
-        </w:rPr>
-        <w:t xml:space="preserve">) </w:t>
+      <w:r>
+        <w:rPr>
+          <w:rFonts w:ascii="Helvetica Neue" w:hAnsi="Helvetica Neue"/>
+          <w:color w:val="333333"/>
+          <w:sz w:val="21"/>
+          <w:szCs w:val="21"/>
+        </w:rPr>
+        <w:t>store_locator_view_store</w:t>
+      </w:r>
+      <w:r>
+        <w:rPr>
+          <w:rFonts w:ascii="Helvetica Neue" w:hAnsi="Helvetica Neue"/>
+          <w:color w:val="333333"/>
+          <w:sz w:val="21"/>
+          <w:szCs w:val="21"/>
+        </w:rPr>
+        <w:t xml:space="preserve">() </w:t>
       </w:r>
       <w:r>
         <w:rPr>
@@ -1828,6 +1523,7 @@
           <w:sz w:val="21"/>
           <w:szCs w:val="21"/>
         </w:rPr>
+        <w:lastRenderedPageBreak/>
         <w:t>G</w:t>
       </w:r>
       <w:r>
@@ -1919,7 +1615,7 @@
                     </pic:cNvPicPr>
                   </pic:nvPicPr>
                   <pic:blipFill>
-                    <a:blip r:embed="rId10">
+                    <a:blip r:embed="rId9">
                       <a:extLst>
                         <a:ext uri="{28A0092B-C50C-407E-A947-70E740481C1C}">
                           <a14:useLocalDpi xmlns:a14="http://schemas.microsoft.com/office/drawing/2010/main" val="0"/>
@@ -2028,329 +1724,8 @@
         </w:rPr>
         <w:t>oogle maps that shows the location of the store.</w:t>
       </w:r>
-    </w:p>
-    <w:p>
-      <w:pPr>
-        <w:pStyle w:val="NormalWeb"/>
-        <w:shd w:val="clear" w:color="auto" w:fill="FFFFFF"/>
-        <w:spacing w:before="0" w:beforeAutospacing="0" w:after="150" w:afterAutospacing="0" w:line="300" w:lineRule="atLeast"/>
-        <w:rPr>
-          <w:rFonts w:ascii="Helvetica Neue" w:hAnsi="Helvetica Neue"/>
-          <w:color w:val="333333"/>
-          <w:sz w:val="21"/>
-          <w:szCs w:val="21"/>
-        </w:rPr>
-      </w:pPr>
-      <w:r>
-        <w:rPr>
-          <w:rFonts w:ascii="Helvetica Neue" w:hAnsi="Helvetica Neue"/>
-          <w:color w:val="333333"/>
-          <w:sz w:val="21"/>
-          <w:szCs w:val="21"/>
-        </w:rPr>
-        <w:t> </w:t>
-      </w:r>
-      <w:r>
-        <w:rPr>
-          <w:rFonts w:ascii="Helvetica Neue" w:eastAsia="Times New Roman" w:hAnsi="Helvetica Neue"/>
-          <w:color w:val="333333"/>
-          <w:sz w:val="45"/>
-          <w:szCs w:val="45"/>
-        </w:rPr>
-        <w:t> </w:t>
-      </w:r>
-    </w:p>
-    <w:p>
-      <w:pPr>
-        <w:pStyle w:val="Heading2"/>
-        <w:shd w:val="clear" w:color="auto" w:fill="FFFFFF"/>
-        <w:spacing w:before="300" w:beforeAutospacing="0" w:after="150" w:afterAutospacing="0"/>
-        <w:rPr>
-          <w:rFonts w:ascii="Helvetica Neue" w:eastAsia="Times New Roman" w:hAnsi="Helvetica Neue" w:cs="Times New Roman"/>
-          <w:b w:val="0"/>
-          <w:bCs w:val="0"/>
-          <w:color w:val="333333"/>
-          <w:sz w:val="45"/>
-          <w:szCs w:val="45"/>
-        </w:rPr>
-      </w:pPr>
-      <w:r>
-        <w:rPr>
-          <w:rFonts w:ascii="Helvetica Neue" w:eastAsia="Times New Roman" w:hAnsi="Helvetica Neue" w:cs="Times New Roman"/>
-          <w:b w:val="0"/>
-          <w:bCs w:val="0"/>
-          <w:color w:val="333333"/>
-          <w:sz w:val="45"/>
-          <w:szCs w:val="45"/>
-        </w:rPr>
-        <w:t>Tips for using a vagrant/</w:t>
-      </w:r>
-      <w:proofErr w:type="spellStart"/>
-      <w:r>
-        <w:rPr>
-          <w:rFonts w:ascii="Helvetica Neue" w:eastAsia="Times New Roman" w:hAnsi="Helvetica Neue" w:cs="Times New Roman"/>
-          <w:b w:val="0"/>
-          <w:bCs w:val="0"/>
-          <w:color w:val="333333"/>
-          <w:sz w:val="45"/>
-          <w:szCs w:val="45"/>
-        </w:rPr>
-        <w:t>ansible</w:t>
-      </w:r>
-      <w:proofErr w:type="spellEnd"/>
-      <w:r>
-        <w:rPr>
-          <w:rFonts w:ascii="Helvetica Neue" w:eastAsia="Times New Roman" w:hAnsi="Helvetica Neue" w:cs="Times New Roman"/>
-          <w:b w:val="0"/>
-          <w:bCs w:val="0"/>
-          <w:color w:val="333333"/>
-          <w:sz w:val="45"/>
-          <w:szCs w:val="45"/>
-        </w:rPr>
-        <w:t xml:space="preserve"> box</w:t>
-      </w:r>
-    </w:p>
-    <w:p>
-      <w:pPr>
-        <w:numPr>
-          <w:ilvl w:val="0"/>
-          <w:numId w:val="14"/>
-        </w:numPr>
-        <w:shd w:val="clear" w:color="auto" w:fill="FFFFFF"/>
-        <w:spacing w:before="100" w:beforeAutospacing="1" w:after="100" w:afterAutospacing="1" w:line="300" w:lineRule="atLeast"/>
-        <w:rPr>
-          <w:rFonts w:ascii="Helvetica Neue" w:eastAsia="Times New Roman" w:hAnsi="Helvetica Neue" w:cs="Times New Roman"/>
-          <w:color w:val="333333"/>
-          <w:sz w:val="21"/>
-          <w:szCs w:val="21"/>
-        </w:rPr>
-      </w:pPr>
-      <w:r>
-        <w:rPr>
-          <w:rFonts w:ascii="Helvetica Neue" w:eastAsia="Times New Roman" w:hAnsi="Helvetica Neue" w:cs="Times New Roman"/>
-          <w:color w:val="333333"/>
-          <w:sz w:val="21"/>
-          <w:szCs w:val="21"/>
-        </w:rPr>
-        <w:t>You have to wait a second or two for everything to sync to the virtual machine. Your code may not refresh immediately</w:t>
-      </w:r>
-      <w:r>
-        <w:rPr>
-          <w:rFonts w:ascii="Helvetica Neue" w:eastAsia="Times New Roman" w:hAnsi="Helvetica Neue" w:cs="Times New Roman"/>
-          <w:color w:val="333333"/>
-          <w:sz w:val="21"/>
-          <w:szCs w:val="21"/>
-        </w:rPr>
-        <w:t>.</w:t>
-      </w:r>
-    </w:p>
-    <w:p>
-      <w:pPr>
-        <w:numPr>
-          <w:ilvl w:val="0"/>
-          <w:numId w:val="14"/>
-        </w:numPr>
-        <w:shd w:val="clear" w:color="auto" w:fill="FFFFFF"/>
-        <w:spacing w:before="100" w:beforeAutospacing="1" w:after="100" w:afterAutospacing="1" w:line="300" w:lineRule="atLeast"/>
-        <w:rPr>
-          <w:rFonts w:ascii="Helvetica Neue" w:eastAsia="Times New Roman" w:hAnsi="Helvetica Neue" w:cs="Times New Roman"/>
-          <w:color w:val="333333"/>
-          <w:sz w:val="21"/>
-          <w:szCs w:val="21"/>
-        </w:rPr>
-      </w:pPr>
-      <w:proofErr w:type="spellStart"/>
-      <w:r>
-        <w:rPr>
-          <w:rFonts w:ascii="Helvetica Neue" w:eastAsia="Times New Roman" w:hAnsi="Helvetica Neue" w:cs="Times New Roman"/>
-          <w:color w:val="333333"/>
-          <w:sz w:val="21"/>
-          <w:szCs w:val="21"/>
-        </w:rPr>
-        <w:t>Drush</w:t>
-      </w:r>
-      <w:proofErr w:type="spellEnd"/>
-      <w:r>
-        <w:rPr>
-          <w:rFonts w:ascii="Helvetica Neue" w:eastAsia="Times New Roman" w:hAnsi="Helvetica Neue" w:cs="Times New Roman"/>
-          <w:color w:val="333333"/>
-          <w:sz w:val="21"/>
-          <w:szCs w:val="21"/>
-        </w:rPr>
-        <w:t xml:space="preserve"> is available. </w:t>
-      </w:r>
-      <w:proofErr w:type="gramStart"/>
-      <w:r>
-        <w:rPr>
-          <w:rFonts w:ascii="Helvetica Neue" w:eastAsia="Times New Roman" w:hAnsi="Helvetica Neue" w:cs="Times New Roman"/>
-          <w:color w:val="333333"/>
-          <w:sz w:val="21"/>
-          <w:szCs w:val="21"/>
-        </w:rPr>
-        <w:t>you</w:t>
-      </w:r>
-      <w:proofErr w:type="gramEnd"/>
-      <w:r>
-        <w:rPr>
-          <w:rFonts w:ascii="Helvetica Neue" w:eastAsia="Times New Roman" w:hAnsi="Helvetica Neue" w:cs="Times New Roman"/>
-          <w:color w:val="333333"/>
-          <w:sz w:val="21"/>
-          <w:szCs w:val="21"/>
-        </w:rPr>
-        <w:t xml:space="preserve"> can run commands on the virtual machine using the alias @vagrant e.g.</w:t>
-      </w:r>
-      <w:r>
-        <w:rPr>
-          <w:rFonts w:ascii="Helvetica Neue" w:eastAsia="Times New Roman" w:hAnsi="Helvetica Neue" w:cs="Times New Roman"/>
-          <w:color w:val="333333"/>
-          <w:sz w:val="21"/>
-          <w:szCs w:val="21"/>
-        </w:rPr>
-        <w:t xml:space="preserve"> </w:t>
-      </w:r>
-      <w:proofErr w:type="spellStart"/>
-      <w:r>
-        <w:rPr>
-          <w:rFonts w:ascii="Helvetica Neue" w:eastAsia="Times New Roman" w:hAnsi="Helvetica Neue" w:cs="Times New Roman"/>
-          <w:color w:val="333333"/>
-          <w:sz w:val="21"/>
-          <w:szCs w:val="21"/>
-        </w:rPr>
-        <w:t>drush</w:t>
-      </w:r>
-      <w:proofErr w:type="spellEnd"/>
-      <w:r>
-        <w:rPr>
-          <w:rFonts w:ascii="Helvetica Neue" w:eastAsia="Times New Roman" w:hAnsi="Helvetica Neue" w:cs="Times New Roman"/>
-          <w:color w:val="333333"/>
-          <w:sz w:val="21"/>
-          <w:szCs w:val="21"/>
-        </w:rPr>
-        <w:t xml:space="preserve"> @vagrant cc all</w:t>
-      </w:r>
-    </w:p>
-    <w:p>
-      <w:pPr>
-        <w:numPr>
-          <w:ilvl w:val="0"/>
-          <w:numId w:val="14"/>
-        </w:numPr>
-        <w:shd w:val="clear" w:color="auto" w:fill="FFFFFF"/>
-        <w:spacing w:before="100" w:beforeAutospacing="1" w:after="100" w:afterAutospacing="1" w:line="300" w:lineRule="atLeast"/>
-        <w:rPr>
-          <w:rFonts w:ascii="Helvetica Neue" w:eastAsia="Times New Roman" w:hAnsi="Helvetica Neue" w:cs="Times New Roman"/>
-          <w:color w:val="333333"/>
-          <w:sz w:val="21"/>
-          <w:szCs w:val="21"/>
-        </w:rPr>
-      </w:pPr>
-      <w:r>
-        <w:rPr>
-          <w:rFonts w:ascii="Helvetica Neue" w:eastAsia="Times New Roman" w:hAnsi="Helvetica Neue" w:cs="Times New Roman"/>
-          <w:color w:val="333333"/>
-          <w:sz w:val="21"/>
-          <w:szCs w:val="21"/>
-        </w:rPr>
-        <w:t xml:space="preserve">If you make changes on the virtual machine (e.g. </w:t>
-      </w:r>
-      <w:proofErr w:type="spellStart"/>
-      <w:r>
-        <w:rPr>
-          <w:rFonts w:ascii="Helvetica Neue" w:eastAsia="Times New Roman" w:hAnsi="Helvetica Neue" w:cs="Times New Roman"/>
-          <w:color w:val="333333"/>
-          <w:sz w:val="21"/>
-          <w:szCs w:val="21"/>
-        </w:rPr>
-        <w:t>drush</w:t>
-      </w:r>
-      <w:proofErr w:type="spellEnd"/>
-      <w:r>
-        <w:rPr>
-          <w:rFonts w:ascii="Helvetica Neue" w:eastAsia="Times New Roman" w:hAnsi="Helvetica Neue" w:cs="Times New Roman"/>
-          <w:color w:val="333333"/>
-          <w:sz w:val="21"/>
-          <w:szCs w:val="21"/>
-        </w:rPr>
-        <w:t xml:space="preserve"> @vagrant dl </w:t>
-      </w:r>
-      <w:proofErr w:type="spellStart"/>
-      <w:r>
-        <w:rPr>
-          <w:rFonts w:ascii="Helvetica Neue" w:eastAsia="Times New Roman" w:hAnsi="Helvetica Neue" w:cs="Times New Roman"/>
-          <w:color w:val="333333"/>
-          <w:sz w:val="21"/>
-          <w:szCs w:val="21"/>
-        </w:rPr>
-        <w:t>devel</w:t>
-      </w:r>
-      <w:proofErr w:type="spellEnd"/>
-      <w:r>
-        <w:rPr>
-          <w:rFonts w:ascii="Helvetica Neue" w:eastAsia="Times New Roman" w:hAnsi="Helvetica Neue" w:cs="Times New Roman"/>
-          <w:color w:val="333333"/>
-          <w:sz w:val="21"/>
-          <w:szCs w:val="21"/>
-        </w:rPr>
-        <w:t xml:space="preserve">) they will be overwritten next time it syncs. Make all changes to code locally (e.g. </w:t>
-      </w:r>
-      <w:proofErr w:type="spellStart"/>
-      <w:r>
-        <w:rPr>
-          <w:rFonts w:ascii="Helvetica Neue" w:eastAsia="Times New Roman" w:hAnsi="Helvetica Neue" w:cs="Times New Roman"/>
-          <w:color w:val="333333"/>
-          <w:sz w:val="21"/>
-          <w:szCs w:val="21"/>
-        </w:rPr>
-        <w:t>drush</w:t>
-      </w:r>
-      <w:proofErr w:type="spellEnd"/>
-      <w:r>
-        <w:rPr>
-          <w:rFonts w:ascii="Helvetica Neue" w:eastAsia="Times New Roman" w:hAnsi="Helvetica Neue" w:cs="Times New Roman"/>
-          <w:color w:val="333333"/>
-          <w:sz w:val="21"/>
-          <w:szCs w:val="21"/>
-        </w:rPr>
-        <w:t xml:space="preserve"> dl </w:t>
-      </w:r>
-      <w:proofErr w:type="spellStart"/>
-      <w:r>
-        <w:rPr>
-          <w:rFonts w:ascii="Helvetica Neue" w:eastAsia="Times New Roman" w:hAnsi="Helvetica Neue" w:cs="Times New Roman"/>
-          <w:color w:val="333333"/>
-          <w:sz w:val="21"/>
-          <w:szCs w:val="21"/>
-        </w:rPr>
-        <w:t>devel</w:t>
-      </w:r>
-      <w:proofErr w:type="spellEnd"/>
-      <w:r>
-        <w:rPr>
-          <w:rFonts w:ascii="Helvetica Neue" w:eastAsia="Times New Roman" w:hAnsi="Helvetica Neue" w:cs="Times New Roman"/>
-          <w:color w:val="333333"/>
-          <w:sz w:val="21"/>
-          <w:szCs w:val="21"/>
-        </w:rPr>
-        <w:t>)</w:t>
-      </w:r>
-      <w:r>
-        <w:rPr>
-          <w:rFonts w:ascii="Helvetica Neue" w:eastAsia="Times New Roman" w:hAnsi="Helvetica Neue" w:cs="Times New Roman"/>
-          <w:color w:val="333333"/>
-          <w:sz w:val="21"/>
-          <w:szCs w:val="21"/>
-        </w:rPr>
-        <w:t>.</w:t>
-      </w:r>
-      <w:r>
-        <w:rPr>
-          <w:rFonts w:ascii="Helvetica Neue" w:eastAsia="Times New Roman" w:hAnsi="Helvetica Neue" w:cs="Times New Roman"/>
-          <w:color w:val="333333"/>
-          <w:sz w:val="21"/>
-          <w:szCs w:val="21"/>
-        </w:rPr>
-        <w:t xml:space="preserve"> </w:t>
-      </w:r>
+      <w:bookmarkStart w:id="0" w:name="_GoBack"/>
+      <w:bookmarkEnd w:id="0"/>
     </w:p>
     <w:sectPr>
       <w:pgSz w:w="11900" w:h="16840"/>
@@ -2363,8 +1738,8 @@
 </file>
 
 <file path=word/numbering.xml><?xml version="1.0" encoding="utf-8"?>
-<w:numbering xmlns:wpc="http://schemas.microsoft.com/office/word/2010/wordprocessingCanvas" xmlns:mo="http://schemas.microsoft.com/office/mac/office/2008/main" xmlns:mc="http://schemas.openxmlformats.org/markup-compatibility/2006" xmlns:mv="urn:schemas-microsoft-com:mac:vml" xmlns:o="urn:schemas-microsoft-com:office:office" xmlns:r="http://schemas.openxmlformats.org/officeDocument/2006/relationships" xmlns:m="http://schemas.openxmlformats.org/officeDocument/2006/math" xmlns:v="urn:schemas-microsoft-com:vml" xmlns:wp14="http://schemas.microsoft.com/office/word/2010/wordprocessingDrawing" xmlns:wp="http://schemas.openxmlformats.org/drawingml/2006/wordprocessingDrawing" xmlns:w10="urn:schemas-microsoft-com:office:word" xmlns:w="http://schemas.openxmlformats.org/wordprocessingml/2006/main" xmlns:w14="http://schemas.microsoft.com/office/word/2010/wordml" xmlns:wpg="http://schemas.microsoft.com/office/word/2010/wordprocessingGroup" xmlns:wpi="http://schemas.microsoft.com/office/word/2010/wordprocessingInk" xmlns:wne="http://schemas.microsoft.com/office/word/2006/wordml" xmlns:wps="http://schemas.microsoft.com/office/word/2010/wordprocessingShape" mc:Ignorable="w14 wp14">
-  <w:abstractNum w:abstractNumId="0">
+<w:numbering xmlns:wpc="http://schemas.microsoft.com/office/word/2010/wordprocessingCanvas" xmlns:cx="http://schemas.microsoft.com/office/drawing/2014/chartex" xmlns:cx1="http://schemas.microsoft.com/office/drawing/2015/9/8/chartex" xmlns:cx2="http://schemas.microsoft.com/office/drawing/2015/10/21/chartex" xmlns:cx3="http://schemas.microsoft.com/office/drawing/2016/5/9/chartex" xmlns:cx4="http://schemas.microsoft.com/office/drawing/2016/5/10/chartex" xmlns:cx5="http://schemas.microsoft.com/office/drawing/2016/5/11/chartex" xmlns:cx6="http://schemas.microsoft.com/office/drawing/2016/5/12/chartex" xmlns:cx7="http://schemas.microsoft.com/office/drawing/2016/5/13/chartex" xmlns:cx8="http://schemas.microsoft.com/office/drawing/2016/5/14/chartex" xmlns:mc="http://schemas.openxmlformats.org/markup-compatibility/2006" xmlns:aink="http://schemas.microsoft.com/office/drawing/2016/ink" xmlns:am3d="http://schemas.microsoft.com/office/drawing/2017/model3d" xmlns:o="urn:schemas-microsoft-com:office:office" xmlns:r="http://schemas.openxmlformats.org/officeDocument/2006/relationships" xmlns:m="http://schemas.openxmlformats.org/officeDocument/2006/math" xmlns:v="urn:schemas-microsoft-com:vml" xmlns:wp14="http://schemas.microsoft.com/office/word/2010/wordprocessingDrawing" xmlns:wp="http://schemas.openxmlformats.org/drawingml/2006/wordprocessingDrawing" xmlns:w10="urn:schemas-microsoft-com:office:word" xmlns:w="http://schemas.openxmlformats.org/wordprocessingml/2006/main" xmlns:w14="http://schemas.microsoft.com/office/word/2010/wordml" xmlns:w15="http://schemas.microsoft.com/office/word/2012/wordml" xmlns:w16cid="http://schemas.microsoft.com/office/word/2016/wordml/cid" xmlns:w16se="http://schemas.microsoft.com/office/word/2015/wordml/symex" xmlns:wpg="http://schemas.microsoft.com/office/word/2010/wordprocessingGroup" xmlns:wpi="http://schemas.microsoft.com/office/word/2010/wordprocessingInk" xmlns:wne="http://schemas.microsoft.com/office/word/2006/wordml" xmlns:wps="http://schemas.microsoft.com/office/word/2010/wordprocessingShape" mc:Ignorable="w14 w15 w16se w16cid wp14">
+  <w:abstractNum w:abstractNumId="0" w15:restartNumberingAfterBreak="0">
     <w:nsid w:val="02BD2D78"/>
     <w:multiLevelType w:val="multilevel"/>
     <w:tmpl w:val="09BE3A60"/>
@@ -2513,7 +1888,7 @@
       </w:rPr>
     </w:lvl>
   </w:abstractNum>
-  <w:abstractNum w:abstractNumId="1">
+  <w:abstractNum w:abstractNumId="1" w15:restartNumberingAfterBreak="0">
     <w:nsid w:val="073C3773"/>
     <w:multiLevelType w:val="multilevel"/>
     <w:tmpl w:val="D832A9CC"/>
@@ -2662,7 +2037,7 @@
       </w:rPr>
     </w:lvl>
   </w:abstractNum>
-  <w:abstractNum w:abstractNumId="2">
+  <w:abstractNum w:abstractNumId="2" w15:restartNumberingAfterBreak="0">
     <w:nsid w:val="0DEB33ED"/>
     <w:multiLevelType w:val="multilevel"/>
     <w:tmpl w:val="B6AED0BC"/>
@@ -2811,7 +2186,7 @@
       </w:rPr>
     </w:lvl>
   </w:abstractNum>
-  <w:abstractNum w:abstractNumId="3">
+  <w:abstractNum w:abstractNumId="3" w15:restartNumberingAfterBreak="0">
     <w:nsid w:val="184E22D4"/>
     <w:multiLevelType w:val="hybridMultilevel"/>
     <w:tmpl w:val="C66A77CE"/>
@@ -2924,7 +2299,7 @@
       </w:rPr>
     </w:lvl>
   </w:abstractNum>
-  <w:abstractNum w:abstractNumId="4">
+  <w:abstractNum w:abstractNumId="4" w15:restartNumberingAfterBreak="0">
     <w:nsid w:val="1F194670"/>
     <w:multiLevelType w:val="multilevel"/>
     <w:tmpl w:val="184EDC96"/>
@@ -3073,7 +2448,7 @@
       </w:rPr>
     </w:lvl>
   </w:abstractNum>
-  <w:abstractNum w:abstractNumId="5">
+  <w:abstractNum w:abstractNumId="5" w15:restartNumberingAfterBreak="0">
     <w:nsid w:val="23287B92"/>
     <w:multiLevelType w:val="multilevel"/>
     <w:tmpl w:val="E38886E8"/>
@@ -3222,7 +2597,7 @@
       </w:rPr>
     </w:lvl>
   </w:abstractNum>
-  <w:abstractNum w:abstractNumId="6">
+  <w:abstractNum w:abstractNumId="6" w15:restartNumberingAfterBreak="0">
     <w:nsid w:val="24050A1F"/>
     <w:multiLevelType w:val="multilevel"/>
     <w:tmpl w:val="DCD800F8"/>
@@ -3371,7 +2746,7 @@
       </w:rPr>
     </w:lvl>
   </w:abstractNum>
-  <w:abstractNum w:abstractNumId="7">
+  <w:abstractNum w:abstractNumId="7" w15:restartNumberingAfterBreak="0">
     <w:nsid w:val="24C13C7C"/>
     <w:multiLevelType w:val="hybridMultilevel"/>
     <w:tmpl w:val="1C7AC1F0"/>
@@ -3484,7 +2859,7 @@
       </w:rPr>
     </w:lvl>
   </w:abstractNum>
-  <w:abstractNum w:abstractNumId="8">
+  <w:abstractNum w:abstractNumId="8" w15:restartNumberingAfterBreak="0">
     <w:nsid w:val="313905C7"/>
     <w:multiLevelType w:val="multilevel"/>
     <w:tmpl w:val="BAF61F80"/>
@@ -3633,7 +3008,7 @@
       </w:rPr>
     </w:lvl>
   </w:abstractNum>
-  <w:abstractNum w:abstractNumId="9">
+  <w:abstractNum w:abstractNumId="9" w15:restartNumberingAfterBreak="0">
     <w:nsid w:val="356D6231"/>
     <w:multiLevelType w:val="multilevel"/>
     <w:tmpl w:val="99E8D8A0"/>
@@ -3782,7 +3157,7 @@
       </w:rPr>
     </w:lvl>
   </w:abstractNum>
-  <w:abstractNum w:abstractNumId="10">
+  <w:abstractNum w:abstractNumId="10" w15:restartNumberingAfterBreak="0">
     <w:nsid w:val="3D90055E"/>
     <w:multiLevelType w:val="multilevel"/>
     <w:tmpl w:val="490CADEE"/>
@@ -3931,7 +3306,7 @@
       </w:rPr>
     </w:lvl>
   </w:abstractNum>
-  <w:abstractNum w:abstractNumId="11">
+  <w:abstractNum w:abstractNumId="11" w15:restartNumberingAfterBreak="0">
     <w:nsid w:val="4A363AF8"/>
     <w:multiLevelType w:val="multilevel"/>
     <w:tmpl w:val="0F601900"/>
@@ -4080,7 +3455,7 @@
       </w:rPr>
     </w:lvl>
   </w:abstractNum>
-  <w:abstractNum w:abstractNumId="12">
+  <w:abstractNum w:abstractNumId="12" w15:restartNumberingAfterBreak="0">
     <w:nsid w:val="6B833D18"/>
     <w:multiLevelType w:val="multilevel"/>
     <w:tmpl w:val="075A85D0"/>
@@ -4229,7 +3604,7 @@
       </w:rPr>
     </w:lvl>
   </w:abstractNum>
-  <w:abstractNum w:abstractNumId="13">
+  <w:abstractNum w:abstractNumId="13" w15:restartNumberingAfterBreak="0">
     <w:nsid w:val="73A43C7F"/>
     <w:multiLevelType w:val="multilevel"/>
     <w:tmpl w:val="23969B54"/>
@@ -4378,7 +3753,7 @@
       </w:rPr>
     </w:lvl>
   </w:abstractNum>
-  <w:abstractNum w:abstractNumId="14">
+  <w:abstractNum w:abstractNumId="14" w15:restartNumberingAfterBreak="0">
     <w:nsid w:val="73CA52A7"/>
     <w:multiLevelType w:val="multilevel"/>
     <w:tmpl w:val="2D2EC238"/>
@@ -4527,7 +3902,7 @@
       </w:rPr>
     </w:lvl>
   </w:abstractNum>
-  <w:abstractNum w:abstractNumId="15">
+  <w:abstractNum w:abstractNumId="15" w15:restartNumberingAfterBreak="0">
     <w:nsid w:val="74A52C5C"/>
     <w:multiLevelType w:val="multilevel"/>
     <w:tmpl w:val="F926B406"/>
@@ -4728,7 +4103,7 @@
 </file>
 
 <file path=word/styles.xml><?xml version="1.0" encoding="utf-8"?>
-<w:styles xmlns:mc="http://schemas.openxmlformats.org/markup-compatibility/2006" xmlns:r="http://schemas.openxmlformats.org/officeDocument/2006/relationships" xmlns:w="http://schemas.openxmlformats.org/wordprocessingml/2006/main" xmlns:w14="http://schemas.microsoft.com/office/word/2010/wordml" mc:Ignorable="w14">
+<w:styles xmlns:mc="http://schemas.openxmlformats.org/markup-compatibility/2006" xmlns:r="http://schemas.openxmlformats.org/officeDocument/2006/relationships" xmlns:w="http://schemas.openxmlformats.org/wordprocessingml/2006/main" xmlns:w14="http://schemas.microsoft.com/office/word/2010/wordml" xmlns:w15="http://schemas.microsoft.com/office/word/2012/wordml" xmlns:w16cid="http://schemas.microsoft.com/office/word/2016/wordml/cid" xmlns:w16se="http://schemas.microsoft.com/office/word/2015/wordml/symex" mc:Ignorable="w14 w15 w16se w16cid">
   <w:docDefaults>
     <w:rPrDefault>
       <w:rPr>
@@ -4740,579 +4115,377 @@
     </w:rPrDefault>
     <w:pPrDefault/>
   </w:docDefaults>
-  <w:latentStyles w:defLockedState="0" w:defUIPriority="99" w:defSemiHidden="1" w:defUnhideWhenUsed="1" w:defQFormat="0" w:count="276">
-    <w:lsdException w:name="Normal" w:semiHidden="0" w:uiPriority="0" w:unhideWhenUsed="0" w:qFormat="1"/>
-    <w:lsdException w:name="heading 1" w:semiHidden="0" w:uiPriority="9" w:unhideWhenUsed="0" w:qFormat="1"/>
-    <w:lsdException w:name="heading 2" w:uiPriority="9" w:qFormat="1"/>
-    <w:lsdException w:name="heading 3" w:uiPriority="9" w:qFormat="1"/>
-    <w:lsdException w:name="heading 4" w:uiPriority="9" w:qFormat="1"/>
-    <w:lsdException w:name="heading 5" w:uiPriority="9" w:qFormat="1"/>
-    <w:lsdException w:name="heading 6" w:uiPriority="9" w:qFormat="1"/>
-    <w:lsdException w:name="heading 7" w:uiPriority="9" w:qFormat="1"/>
-    <w:lsdException w:name="heading 8" w:uiPriority="9" w:qFormat="1"/>
-    <w:lsdException w:name="heading 9" w:uiPriority="9" w:qFormat="1"/>
-    <w:lsdException w:name="toc 1" w:uiPriority="39"/>
-    <w:lsdException w:name="toc 2" w:uiPriority="39"/>
-    <w:lsdException w:name="toc 3" w:uiPriority="39"/>
-    <w:lsdException w:name="toc 4" w:uiPriority="39"/>
-    <w:lsdException w:name="toc 5" w:uiPriority="39"/>
-    <w:lsdException w:name="toc 6" w:uiPriority="39"/>
-    <w:lsdException w:name="toc 7" w:uiPriority="39"/>
-    <w:lsdException w:name="toc 8" w:uiPriority="39"/>
-    <w:lsdException w:name="toc 9" w:uiPriority="39"/>
-    <w:lsdException w:name="caption" w:uiPriority="35" w:qFormat="1"/>
-    <w:lsdException w:name="Title" w:semiHidden="0" w:uiPriority="10" w:unhideWhenUsed="0" w:qFormat="1"/>
-    <w:lsdException w:name="Default Paragraph Font" w:uiPriority="1"/>
-    <w:lsdException w:name="Subtitle" w:semiHidden="0" w:uiPriority="11" w:unhideWhenUsed="0" w:qFormat="1"/>
-    <w:lsdException w:name="Strong" w:semiHidden="0" w:uiPriority="22" w:unhideWhenUsed="0" w:qFormat="1"/>
-    <w:lsdException w:name="Emphasis" w:semiHidden="0" w:uiPriority="20" w:unhideWhenUsed="0" w:qFormat="1"/>
-    <w:lsdException w:name="Table Grid" w:semiHidden="0" w:uiPriority="59" w:unhideWhenUsed="0"/>
-    <w:lsdException w:name="Placeholder Text" w:unhideWhenUsed="0"/>
-    <w:lsdException w:name="No Spacing" w:semiHidden="0" w:uiPriority="1" w:unhideWhenUsed="0" w:qFormat="1"/>
-    <w:lsdException w:name="Light Shading" w:semiHidden="0" w:uiPriority="60" w:unhideWhenUsed="0"/>
-    <w:lsdException w:name="Light List" w:semiHidden="0" w:uiPriority="61" w:unhideWhenUsed="0"/>
-    <w:lsdException w:name="Light Grid" w:semiHidden="0" w:uiPriority="62" w:unhideWhenUsed="0"/>
-    <w:lsdException w:name="Medium Shading 1" w:semiHidden="0" w:uiPriority="63" w:unhideWhenUsed="0"/>
-    <w:lsdException w:name="Medium Shading 2" w:semiHidden="0" w:uiPriority="64" w:unhideWhenUsed="0"/>
-    <w:lsdException w:name="Medium List 1" w:semiHidden="0" w:uiPriority="65" w:unhideWhenUsed="0"/>
-    <w:lsdException w:name="Medium List 2" w:semiHidden="0" w:uiPriority="66" w:unhideWhenUsed="0"/>
-    <w:lsdException w:name="Medium Grid 1" w:semiHidden="0" w:uiPriority="67" w:unhideWhenUsed="0"/>
-    <w:lsdException w:name="Medium Grid 2" w:semiHidden="0" w:uiPriority="68" w:unhideWhenUsed="0"/>
-    <w:lsdException w:name="Medium Grid 3" w:semiHidden="0" w:uiPriority="69" w:unhideWhenUsed="0"/>
-    <w:lsdException w:name="Dark List" w:semiHidden="0" w:uiPriority="70" w:unhideWhenUsed="0"/>
-    <w:lsdException w:name="Colorful Shading" w:semiHidden="0" w:uiPriority="71" w:unhideWhenUsed="0"/>
-    <w:lsdException w:name="Colorful List" w:semiHidden="0" w:uiPriority="72" w:unhideWhenUsed="0"/>
-    <w:lsdException w:name="Colorful Grid" w:semiHidden="0" w:uiPriority="73" w:unhideWhenUsed="0"/>
-    <w:lsdException w:name="Light Shading Accent 1" w:semiHidden="0" w:uiPriority="60" w:unhideWhenUsed="0"/>
-    <w:lsdException w:name="Light List Accent 1" w:semiHidden="0" w:uiPriority="61" w:unhideWhenUsed="0"/>
-    <w:lsdException w:name="Light Grid Accent 1" w:semiHidden="0" w:uiPriority="62" w:unhideWhenUsed="0"/>
-    <w:lsdException w:name="Medium Shading 1 Accent 1" w:semiHidden="0" w:uiPriority="63" w:unhideWhenUsed="0"/>
-    <w:lsdException w:name="Medium Shading 2 Accent 1" w:semiHidden="0" w:uiPriority="64" w:unhideWhenUsed="0"/>
-    <w:lsdException w:name="Medium List 1 Accent 1" w:semiHidden="0" w:uiPriority="65" w:unhideWhenUsed="0"/>
-    <w:lsdException w:name="Revision" w:unhideWhenUsed="0"/>
-    <w:lsdException w:name="List Paragraph" w:semiHidden="0" w:uiPriority="34" w:unhideWhenUsed="0" w:qFormat="1"/>
-    <w:lsdException w:name="Quote" w:semiHidden="0" w:uiPriority="29" w:unhideWhenUsed="0" w:qFormat="1"/>
-    <w:lsdException w:name="Intense Quote" w:semiHidden="0" w:uiPriority="30" w:unhideWhenUsed="0" w:qFormat="1"/>
-    <w:lsdException w:name="Medium List 2 Accent 1" w:semiHidden="0" w:uiPriority="66" w:unhideWhenUsed="0"/>
-    <w:lsdException w:name="Medium Grid 1 Accent 1" w:semiHidden="0" w:uiPriority="67" w:unhideWhenUsed="0"/>
-    <w:lsdException w:name="Medium Grid 2 Accent 1" w:semiHidden="0" w:uiPriority="68" w:unhideWhenUsed="0"/>
-    <w:lsdException w:name="Medium Grid 3 Accent 1" w:semiHidden="0" w:uiPriority="69" w:unhideWhenUsed="0"/>
-    <w:lsdException w:name="Dark List Accent 1" w:semiHidden="0" w:uiPriority="70" w:unhideWhenUsed="0"/>
-    <w:lsdException w:name="Colorful Shading Accent 1" w:semiHidden="0" w:uiPriority="71" w:unhideWhenUsed="0"/>
-    <w:lsdException w:name="Colorful List Accent 1" w:semiHidden="0" w:uiPriority="72" w:unhideWhenUsed="0"/>
-    <w:lsdException w:name="Colorful Grid Accent 1" w:semiHidden="0" w:uiPriority="73" w:unhideWhenUsed="0"/>
-    <w:lsdException w:name="Light Shading Accent 2" w:semiHidden="0" w:uiPriority="60" w:unhideWhenUsed="0"/>
-    <w:lsdException w:name="Light List Accent 2" w:semiHidden="0" w:uiPriority="61" w:unhideWhenUsed="0"/>
-    <w:lsdException w:name="Light Grid Accent 2" w:semiHidden="0" w:uiPriority="62" w:unhideWhenUsed="0"/>
-    <w:lsdException w:name="Medium Shading 1 Accent 2" w:semiHidden="0" w:uiPriority="63" w:unhideWhenUsed="0"/>
-    <w:lsdException w:name="Medium Shading 2 Accent 2" w:semiHidden="0" w:uiPriority="64" w:unhideWhenUsed="0"/>
-    <w:lsdException w:name="Medium List 1 Accent 2" w:semiHidden="0" w:uiPriority="65" w:unhideWhenUsed="0"/>
-    <w:lsdException w:name="Medium List 2 Accent 2" w:semiHidden="0" w:uiPriority="66" w:unhideWhenUsed="0"/>
-    <w:lsdException w:name="Medium Grid 1 Accent 2" w:semiHidden="0" w:uiPriority="67" w:unhideWhenUsed="0"/>
-    <w:lsdException w:name="Medium Grid 2 Accent 2" w:semiHidden="0" w:uiPriority="68" w:unhideWhenUsed="0"/>
-    <w:lsdException w:name="Medium Grid 3 Accent 2" w:semiHidden="0" w:uiPriority="69" w:unhideWhenUsed="0"/>
-    <w:lsdException w:name="Dark List Accent 2" w:semiHidden="0" w:uiPriority="70" w:unhideWhenUsed="0"/>
-    <w:lsdException w:name="Colorful Shading Accent 2" w:semiHidden="0" w:uiPriority="71" w:unhideWhenUsed="0"/>
-    <w:lsdException w:name="Colorful List Accent 2" w:semiHidden="0" w:uiPriority="72" w:unhideWhenUsed="0"/>
-    <w:lsdException w:name="Colorful Grid Accent 2" w:semiHidden="0" w:uiPriority="73" w:unhideWhenUsed="0"/>
-    <w:lsdException w:name="Light Shading Accent 3" w:semiHidden="0" w:uiPriority="60" w:unhideWhenUsed="0"/>
-    <w:lsdException w:name="Light List Accent 3" w:semiHidden="0" w:uiPriority="61" w:unhideWhenUsed="0"/>
-    <w:lsdException w:name="Light Grid Accent 3" w:semiHidden="0" w:uiPriority="62" w:unhideWhenUsed="0"/>
-    <w:lsdException w:name="Medium Shading 1 Accent 3" w:semiHidden="0" w:uiPriority="63" w:unhideWhenUsed="0"/>
-    <w:lsdException w:name="Medium Shading 2 Accent 3" w:semiHidden="0" w:uiPriority="64" w:unhideWhenUsed="0"/>
-    <w:lsdException w:name="Medium List 1 Accent 3" w:semiHidden="0" w:uiPriority="65" w:unhideWhenUsed="0"/>
-    <w:lsdException w:name="Medium List 2 Accent 3" w:semiHidden="0" w:uiPriority="66" w:unhideWhenUsed="0"/>
-    <w:lsdException w:name="Medium Grid 1 Accent 3" w:semiHidden="0" w:uiPriority="67" w:unhideWhenUsed="0"/>
-    <w:lsdException w:name="Medium Grid 2 Accent 3" w:semiHidden="0" w:uiPriority="68" w:unhideWhenUsed="0"/>
-    <w:lsdException w:name="Medium Grid 3 Accent 3" w:semiHidden="0" w:uiPriority="69" w:unhideWhenUsed="0"/>
-    <w:lsdException w:name="Dark List Accent 3" w:semiHidden="0" w:uiPriority="70" w:unhideWhenUsed="0"/>
-    <w:lsdException w:name="Colorful Shading Accent 3" w:semiHidden="0" w:uiPriority="71" w:unhideWhenUsed="0"/>
-    <w:lsdException w:name="Colorful List Accent 3" w:semiHidden="0" w:uiPriority="72" w:unhideWhenUsed="0"/>
-    <w:lsdException w:name="Colorful Grid Accent 3" w:semiHidden="0" w:uiPriority="73" w:unhideWhenUsed="0"/>
-    <w:lsdException w:name="Light Shading Accent 4" w:semiHidden="0" w:uiPriority="60" w:unhideWhenUsed="0"/>
-    <w:lsdException w:name="Light List Accent 4" w:semiHidden="0" w:uiPriority="61" w:unhideWhenUsed="0"/>
-    <w:lsdException w:name="Light Grid Accent 4" w:semiHidden="0" w:uiPriority="62" w:unhideWhenUsed="0"/>
-    <w:lsdException w:name="Medium Shading 1 Accent 4" w:semiHidden="0" w:uiPriority="63" w:unhideWhenUsed="0"/>
-    <w:lsdException w:name="Medium Shading 2 Accent 4" w:semiHidden="0" w:uiPriority="64" w:unhideWhenUsed="0"/>
-    <w:lsdException w:name="Medium List 1 Accent 4" w:semiHidden="0" w:uiPriority="65" w:unhideWhenUsed="0"/>
-    <w:lsdException w:name="Medium List 2 Accent 4" w:semiHidden="0" w:uiPriority="66" w:unhideWhenUsed="0"/>
-    <w:lsdException w:name="Medium Grid 1 Accent 4" w:semiHidden="0" w:uiPriority="67" w:unhideWhenUsed="0"/>
-    <w:lsdException w:name="Medium Grid 2 Accent 4" w:semiHidden="0" w:uiPriority="68" w:unhideWhenUsed="0"/>
-    <w:lsdException w:name="Medium Grid 3 Accent 4" w:semiHidden="0" w:uiPriority="69" w:unhideWhenUsed="0"/>
-    <w:lsdException w:name="Dark List Accent 4" w:semiHidden="0" w:uiPriority="70" w:unhideWhenUsed="0"/>
-    <w:lsdException w:name="Colorful Shading Accent 4" w:semiHidden="0" w:uiPriority="71" w:unhideWhenUsed="0"/>
-    <w:lsdException w:name="Colorful List Accent 4" w:semiHidden="0" w:uiPriority="72" w:unhideWhenUsed="0"/>
-    <w:lsdException w:name="Colorful Grid Accent 4" w:semiHidden="0" w:uiPriority="73" w:unhideWhenUsed="0"/>
-    <w:lsdException w:name="Light Shading Accent 5" w:semiHidden="0" w:uiPriority="60" w:unhideWhenUsed="0"/>
-    <w:lsdException w:name="Light List Accent 5" w:semiHidden="0" w:uiPriority="61" w:unhideWhenUsed="0"/>
-    <w:lsdException w:name="Light Grid Accent 5" w:semiHidden="0" w:uiPriority="62" w:unhideWhenUsed="0"/>
-    <w:lsdException w:name="Medium Shading 1 Accent 5" w:semiHidden="0" w:uiPriority="63" w:unhideWhenUsed="0"/>
-    <w:lsdException w:name="Medium Shading 2 Accent 5" w:semiHidden="0" w:uiPriority="64" w:unhideWhenUsed="0"/>
-    <w:lsdException w:name="Medium List 1 Accent 5" w:semiHidden="0" w:uiPriority="65" w:unhideWhenUsed="0"/>
-    <w:lsdException w:name="Medium List 2 Accent 5" w:semiHidden="0" w:uiPriority="66" w:unhideWhenUsed="0"/>
-    <w:lsdException w:name="Medium Grid 1 Accent 5" w:semiHidden="0" w:uiPriority="67" w:unhideWhenUsed="0"/>
-    <w:lsdException w:name="Medium Grid 2 Accent 5" w:semiHidden="0" w:uiPriority="68" w:unhideWhenUsed="0"/>
-    <w:lsdException w:name="Medium Grid 3 Accent 5" w:semiHidden="0" w:uiPriority="69" w:unhideWhenUsed="0"/>
-    <w:lsdException w:name="Dark List Accent 5" w:semiHidden="0" w:uiPriority="70" w:unhideWhenUsed="0"/>
-    <w:lsdException w:name="Colorful Shading Accent 5" w:semiHidden="0" w:uiPriority="71" w:unhideWhenUsed="0"/>
-    <w:lsdException w:name="Colorful List Accent 5" w:semiHidden="0" w:uiPriority="72" w:unhideWhenUsed="0"/>
-    <w:lsdException w:name="Colorful Grid Accent 5" w:semiHidden="0" w:uiPriority="73" w:unhideWhenUsed="0"/>
-    <w:lsdException w:name="Light Shading Accent 6" w:semiHidden="0" w:uiPriority="60" w:unhideWhenUsed="0"/>
-    <w:lsdException w:name="Light List Accent 6" w:semiHidden="0" w:uiPriority="61" w:unhideWhenUsed="0"/>
-    <w:lsdException w:name="Light Grid Accent 6" w:semiHidden="0" w:uiPriority="62" w:unhideWhenUsed="0"/>
-    <w:lsdException w:name="Medium Shading 1 Accent 6" w:semiHidden="0" w:uiPriority="63" w:unhideWhenUsed="0"/>
-    <w:lsdException w:name="Medium Shading 2 Accent 6" w:semiHidden="0" w:uiPriority="64" w:unhideWhenUsed="0"/>
-    <w:lsdException w:name="Medium List 1 Accent 6" w:semiHidden="0" w:uiPriority="65" w:unhideWhenUsed="0"/>
-    <w:lsdException w:name="Medium List 2 Accent 6" w:semiHidden="0" w:uiPriority="66" w:unhideWhenUsed="0"/>
-    <w:lsdException w:name="Medium Grid 1 Accent 6" w:semiHidden="0" w:uiPriority="67" w:unhideWhenUsed="0"/>
-    <w:lsdException w:name="Medium Grid 2 Accent 6" w:semiHidden="0" w:uiPriority="68" w:unhideWhenUsed="0"/>
-    <w:lsdException w:name="Medium Grid 3 Accent 6" w:semiHidden="0" w:uiPriority="69" w:unhideWhenUsed="0"/>
-    <w:lsdException w:name="Dark List Accent 6" w:semiHidden="0" w:uiPriority="70" w:unhideWhenUsed="0"/>
-    <w:lsdException w:name="Colorful Shading Accent 6" w:semiHidden="0" w:uiPriority="71" w:unhideWhenUsed="0"/>
-    <w:lsdException w:name="Colorful List Accent 6" w:semiHidden="0" w:uiPriority="72" w:unhideWhenUsed="0"/>
-    <w:lsdException w:name="Colorful Grid Accent 6" w:semiHidden="0" w:uiPriority="73" w:unhideWhenUsed="0"/>
-    <w:lsdException w:name="Subtle Emphasis" w:semiHidden="0" w:uiPriority="19" w:unhideWhenUsed="0" w:qFormat="1"/>
-    <w:lsdException w:name="Intense Emphasis" w:semiHidden="0" w:uiPriority="21" w:unhideWhenUsed="0" w:qFormat="1"/>
-    <w:lsdException w:name="Subtle Reference" w:semiHidden="0" w:uiPriority="31" w:unhideWhenUsed="0" w:qFormat="1"/>
-    <w:lsdException w:name="Intense Reference" w:semiHidden="0" w:uiPriority="32" w:unhideWhenUsed="0" w:qFormat="1"/>
-    <w:lsdException w:name="Book Title" w:semiHidden="0" w:uiPriority="33" w:unhideWhenUsed="0" w:qFormat="1"/>
-    <w:lsdException w:name="Bibliography" w:uiPriority="37"/>
-    <w:lsdException w:name="TOC Heading" w:uiPriority="39" w:qFormat="1"/>
-  </w:latentStyles>
-  <w:style w:type="paragraph" w:default="1" w:styleId="Normal">
-    <w:name w:val="Normal"/>
-    <w:qFormat/>
-  </w:style>
-  <w:style w:type="paragraph" w:styleId="Heading1">
-    <w:name w:val="heading 1"/>
-    <w:basedOn w:val="Normal"/>
-    <w:next w:val="Normal"/>
-    <w:link w:val="Heading1Char"/>
-    <w:uiPriority w:val="9"/>
-    <w:qFormat/>
-    <w:rsid w:val="007607AA"/>
-    <w:pPr>
-      <w:keepNext/>
-      <w:keepLines/>
-      <w:spacing w:before="480"/>
-      <w:outlineLvl w:val="0"/>
-    </w:pPr>
-    <w:rPr>
-      <w:rFonts w:asciiTheme="majorHAnsi" w:eastAsiaTheme="majorEastAsia" w:hAnsiTheme="majorHAnsi" w:cstheme="majorBidi"/>
-      <w:b/>
-      <w:bCs/>
-      <w:color w:val="345A8A" w:themeColor="accent1" w:themeShade="B5"/>
-      <w:sz w:val="32"/>
-      <w:szCs w:val="32"/>
-    </w:rPr>
-  </w:style>
-  <w:style w:type="paragraph" w:styleId="Heading2">
-    <w:name w:val="heading 2"/>
-    <w:basedOn w:val="Normal"/>
-    <w:link w:val="Heading2Char"/>
-    <w:uiPriority w:val="9"/>
-    <w:qFormat/>
-    <w:rsid w:val="00901F7A"/>
-    <w:pPr>
-      <w:spacing w:before="100" w:beforeAutospacing="1" w:after="100" w:afterAutospacing="1"/>
-      <w:outlineLvl w:val="1"/>
-    </w:pPr>
-    <w:rPr>
-      <w:rFonts w:ascii="Times" w:hAnsi="Times"/>
-      <w:b/>
-      <w:bCs/>
-      <w:sz w:val="36"/>
-      <w:szCs w:val="36"/>
-      <w:lang w:val="en-GB"/>
-    </w:rPr>
-  </w:style>
-  <w:style w:type="paragraph" w:styleId="Heading3">
-    <w:name w:val="heading 3"/>
-    <w:basedOn w:val="Normal"/>
-    <w:link w:val="Heading3Char"/>
-    <w:uiPriority w:val="9"/>
-    <w:qFormat/>
-    <w:rsid w:val="00901F7A"/>
-    <w:pPr>
-      <w:spacing w:before="100" w:beforeAutospacing="1" w:after="100" w:afterAutospacing="1"/>
-      <w:outlineLvl w:val="2"/>
-    </w:pPr>
-    <w:rPr>
-      <w:rFonts w:ascii="Times" w:hAnsi="Times"/>
-      <w:b/>
-      <w:bCs/>
-      <w:sz w:val="27"/>
-      <w:szCs w:val="27"/>
-      <w:lang w:val="en-GB"/>
-    </w:rPr>
-  </w:style>
-  <w:style w:type="paragraph" w:styleId="Heading4">
-    <w:name w:val="heading 4"/>
-    <w:basedOn w:val="Normal"/>
-    <w:link w:val="Heading4Char"/>
-    <w:uiPriority w:val="9"/>
-    <w:qFormat/>
-    <w:rsid w:val="00901F7A"/>
-    <w:pPr>
-      <w:spacing w:before="100" w:beforeAutospacing="1" w:after="100" w:afterAutospacing="1"/>
-      <w:outlineLvl w:val="3"/>
-    </w:pPr>
-    <w:rPr>
-      <w:rFonts w:ascii="Times" w:hAnsi="Times"/>
-      <w:b/>
-      <w:bCs/>
-      <w:lang w:val="en-GB"/>
-    </w:rPr>
-  </w:style>
-  <w:style w:type="character" w:default="1" w:styleId="DefaultParagraphFont">
-    <w:name w:val="Default Paragraph Font"/>
-    <w:uiPriority w:val="1"/>
-    <w:semiHidden/>
-    <w:unhideWhenUsed/>
-  </w:style>
-  <w:style w:type="table" w:default="1" w:styleId="TableNormal">
-    <w:name w:val="Normal Table"/>
-    <w:uiPriority w:val="99"/>
-    <w:semiHidden/>
-    <w:unhideWhenUsed/>
-    <w:tblPr>
-      <w:tblInd w:w="0" w:type="dxa"/>
-      <w:tblCellMar>
-        <w:top w:w="0" w:type="dxa"/>
-        <w:left w:w="108" w:type="dxa"/>
-        <w:bottom w:w="0" w:type="dxa"/>
-        <w:right w:w="108" w:type="dxa"/>
-      </w:tblCellMar>
-    </w:tblPr>
-  </w:style>
-  <w:style w:type="numbering" w:default="1" w:styleId="NoList">
-    <w:name w:val="No List"/>
-    <w:uiPriority w:val="99"/>
-    <w:semiHidden/>
-    <w:unhideWhenUsed/>
-  </w:style>
-  <w:style w:type="character" w:customStyle="1" w:styleId="Heading1Char">
-    <w:name w:val="Heading 1 Char"/>
-    <w:basedOn w:val="DefaultParagraphFont"/>
-    <w:link w:val="Heading1"/>
-    <w:uiPriority w:val="9"/>
-    <w:rsid w:val="007607AA"/>
-    <w:rPr>
-      <w:rFonts w:asciiTheme="majorHAnsi" w:eastAsiaTheme="majorEastAsia" w:hAnsiTheme="majorHAnsi" w:cstheme="majorBidi"/>
-      <w:b/>
-      <w:bCs/>
-      <w:color w:val="345A8A" w:themeColor="accent1" w:themeShade="B5"/>
-      <w:sz w:val="32"/>
-      <w:szCs w:val="32"/>
-    </w:rPr>
-  </w:style>
-  <w:style w:type="character" w:customStyle="1" w:styleId="Heading2Char">
-    <w:name w:val="Heading 2 Char"/>
-    <w:basedOn w:val="DefaultParagraphFont"/>
-    <w:link w:val="Heading2"/>
-    <w:uiPriority w:val="9"/>
-    <w:rsid w:val="00901F7A"/>
-    <w:rPr>
-      <w:rFonts w:ascii="Times" w:hAnsi="Times"/>
-      <w:b/>
-      <w:bCs/>
-      <w:sz w:val="36"/>
-      <w:szCs w:val="36"/>
-      <w:lang w:val="en-GB"/>
-    </w:rPr>
-  </w:style>
-  <w:style w:type="character" w:customStyle="1" w:styleId="Heading3Char">
-    <w:name w:val="Heading 3 Char"/>
-    <w:basedOn w:val="DefaultParagraphFont"/>
-    <w:link w:val="Heading3"/>
-    <w:uiPriority w:val="9"/>
-    <w:rsid w:val="00901F7A"/>
-    <w:rPr>
-      <w:rFonts w:ascii="Times" w:hAnsi="Times"/>
-      <w:b/>
-      <w:bCs/>
-      <w:sz w:val="27"/>
-      <w:szCs w:val="27"/>
-      <w:lang w:val="en-GB"/>
-    </w:rPr>
-  </w:style>
-  <w:style w:type="character" w:customStyle="1" w:styleId="Heading4Char">
-    <w:name w:val="Heading 4 Char"/>
-    <w:basedOn w:val="DefaultParagraphFont"/>
-    <w:link w:val="Heading4"/>
-    <w:uiPriority w:val="9"/>
-    <w:rsid w:val="00901F7A"/>
-    <w:rPr>
-      <w:rFonts w:ascii="Times" w:hAnsi="Times"/>
-      <w:b/>
-      <w:bCs/>
-      <w:lang w:val="en-GB"/>
-    </w:rPr>
-  </w:style>
-  <w:style w:type="paragraph" w:styleId="NormalWeb">
-    <w:name w:val="Normal (Web)"/>
-    <w:basedOn w:val="Normal"/>
-    <w:uiPriority w:val="99"/>
-    <w:unhideWhenUsed/>
-    <w:rsid w:val="00901F7A"/>
-    <w:pPr>
-      <w:spacing w:before="100" w:beforeAutospacing="1" w:after="100" w:afterAutospacing="1"/>
-    </w:pPr>
-    <w:rPr>
-      <w:rFonts w:ascii="Times" w:hAnsi="Times" w:cs="Times New Roman"/>
-      <w:sz w:val="20"/>
-      <w:szCs w:val="20"/>
-      <w:lang w:val="en-GB"/>
-    </w:rPr>
-  </w:style>
-  <w:style w:type="character" w:customStyle="1" w:styleId="apple-converted-space">
-    <w:name w:val="apple-converted-space"/>
-    <w:basedOn w:val="DefaultParagraphFont"/>
-    <w:rsid w:val="00901F7A"/>
-  </w:style>
-  <w:style w:type="character" w:styleId="Strong">
-    <w:name w:val="Strong"/>
-    <w:basedOn w:val="DefaultParagraphFont"/>
-    <w:uiPriority w:val="22"/>
-    <w:qFormat/>
-    <w:rsid w:val="00901F7A"/>
-    <w:rPr>
-      <w:b/>
-      <w:bCs/>
-    </w:rPr>
-  </w:style>
-  <w:style w:type="character" w:styleId="Hyperlink">
-    <w:name w:val="Hyperlink"/>
-    <w:basedOn w:val="DefaultParagraphFont"/>
-    <w:uiPriority w:val="99"/>
-    <w:unhideWhenUsed/>
-    <w:rsid w:val="00901F7A"/>
-    <w:rPr>
-      <w:color w:val="0000FF"/>
-      <w:u w:val="single"/>
-    </w:rPr>
-  </w:style>
-  <w:style w:type="paragraph" w:styleId="BalloonText">
-    <w:name w:val="Balloon Text"/>
-    <w:basedOn w:val="Normal"/>
-    <w:link w:val="BalloonTextChar"/>
-    <w:uiPriority w:val="99"/>
-    <w:semiHidden/>
-    <w:unhideWhenUsed/>
-    <w:rsid w:val="00901F7A"/>
-    <w:rPr>
-      <w:rFonts w:ascii="Lucida Grande" w:hAnsi="Lucida Grande" w:cs="Lucida Grande"/>
-      <w:sz w:val="18"/>
-      <w:szCs w:val="18"/>
-    </w:rPr>
-  </w:style>
-  <w:style w:type="character" w:customStyle="1" w:styleId="BalloonTextChar">
-    <w:name w:val="Balloon Text Char"/>
-    <w:basedOn w:val="DefaultParagraphFont"/>
-    <w:link w:val="BalloonText"/>
-    <w:uiPriority w:val="99"/>
-    <w:semiHidden/>
-    <w:rsid w:val="00901F7A"/>
-    <w:rPr>
-      <w:rFonts w:ascii="Lucida Grande" w:hAnsi="Lucida Grande" w:cs="Lucida Grande"/>
-      <w:sz w:val="18"/>
-      <w:szCs w:val="18"/>
-    </w:rPr>
-  </w:style>
-  <w:style w:type="character" w:styleId="FollowedHyperlink">
-    <w:name w:val="FollowedHyperlink"/>
-    <w:basedOn w:val="DefaultParagraphFont"/>
-    <w:uiPriority w:val="99"/>
-    <w:semiHidden/>
-    <w:unhideWhenUsed/>
-    <w:rsid w:val="0014060B"/>
-    <w:rPr>
-      <w:color w:val="800080" w:themeColor="followedHyperlink"/>
-      <w:u w:val="single"/>
-    </w:rPr>
-  </w:style>
-  <w:style w:type="character" w:customStyle="1" w:styleId="s1">
-    <w:name w:val="s1"/>
-    <w:basedOn w:val="DefaultParagraphFont"/>
-    <w:rsid w:val="00CC1D49"/>
-  </w:style>
-  <w:style w:type="paragraph" w:styleId="DocumentMap">
-    <w:name w:val="Document Map"/>
-    <w:basedOn w:val="Normal"/>
-    <w:link w:val="DocumentMapChar"/>
-    <w:uiPriority w:val="99"/>
-    <w:semiHidden/>
-    <w:unhideWhenUsed/>
-    <w:rsid w:val="003C0B67"/>
-    <w:rPr>
-      <w:rFonts w:ascii="Lucida Grande" w:hAnsi="Lucida Grande" w:cs="Lucida Grande"/>
-    </w:rPr>
-  </w:style>
-  <w:style w:type="character" w:customStyle="1" w:styleId="DocumentMapChar">
-    <w:name w:val="Document Map Char"/>
-    <w:basedOn w:val="DefaultParagraphFont"/>
-    <w:link w:val="DocumentMap"/>
-    <w:uiPriority w:val="99"/>
-    <w:semiHidden/>
-    <w:rsid w:val="003C0B67"/>
-    <w:rPr>
-      <w:rFonts w:ascii="Lucida Grande" w:hAnsi="Lucida Grande" w:cs="Lucida Grande"/>
-    </w:rPr>
-  </w:style>
-</w:styles>
-</file>
-
-<file path=word/stylesWithEffects.xml><?xml version="1.0" encoding="utf-8"?>
-<w:styles xmlns:wpc="http://schemas.microsoft.com/office/word/2010/wordprocessingCanvas" xmlns:mo="http://schemas.microsoft.com/office/mac/office/2008/main" xmlns:mc="http://schemas.openxmlformats.org/markup-compatibility/2006" xmlns:mv="urn:schemas-microsoft-com:mac:vml" xmlns:o="urn:schemas-microsoft-com:office:office" xmlns:r="http://schemas.openxmlformats.org/officeDocument/2006/relationships" xmlns:m="http://schemas.openxmlformats.org/officeDocument/2006/math" xmlns:v="urn:schemas-microsoft-com:vml" xmlns:wp14="http://schemas.microsoft.com/office/word/2010/wordprocessingDrawing" xmlns:wp="http://schemas.openxmlformats.org/drawingml/2006/wordprocessingDrawing" xmlns:w10="urn:schemas-microsoft-com:office:word" xmlns:w="http://schemas.openxmlformats.org/wordprocessingml/2006/main" xmlns:w14="http://schemas.microsoft.com/office/word/2010/wordml" xmlns:wpg="http://schemas.microsoft.com/office/word/2010/wordprocessingGroup" xmlns:wpi="http://schemas.microsoft.com/office/word/2010/wordprocessingInk" xmlns:wne="http://schemas.microsoft.com/office/word/2006/wordml" xmlns:wps="http://schemas.microsoft.com/office/word/2010/wordprocessingShape" mc:Ignorable="w14 wp14">
-  <w:docDefaults>
-    <w:rPrDefault>
-      <w:rPr>
-        <w:rFonts w:asciiTheme="minorHAnsi" w:eastAsiaTheme="minorEastAsia" w:hAnsiTheme="minorHAnsi" w:cstheme="minorBidi"/>
-        <w:sz w:val="24"/>
-        <w:szCs w:val="24"/>
-        <w:lang w:val="en-US" w:eastAsia="en-US" w:bidi="ar-SA"/>
-      </w:rPr>
-    </w:rPrDefault>
-    <w:pPrDefault/>
-  </w:docDefaults>
-  <w:latentStyles w:defLockedState="0" w:defUIPriority="99" w:defSemiHidden="1" w:defUnhideWhenUsed="1" w:defQFormat="0" w:count="276">
-    <w:lsdException w:name="Normal" w:semiHidden="0" w:uiPriority="0" w:unhideWhenUsed="0" w:qFormat="1"/>
-    <w:lsdException w:name="heading 1" w:semiHidden="0" w:uiPriority="9" w:unhideWhenUsed="0" w:qFormat="1"/>
-    <w:lsdException w:name="heading 2" w:uiPriority="9" w:qFormat="1"/>
-    <w:lsdException w:name="heading 3" w:uiPriority="9" w:qFormat="1"/>
-    <w:lsdException w:name="heading 4" w:uiPriority="9" w:qFormat="1"/>
-    <w:lsdException w:name="heading 5" w:uiPriority="9" w:qFormat="1"/>
-    <w:lsdException w:name="heading 6" w:uiPriority="9" w:qFormat="1"/>
-    <w:lsdException w:name="heading 7" w:uiPriority="9" w:qFormat="1"/>
-    <w:lsdException w:name="heading 8" w:uiPriority="9" w:qFormat="1"/>
-    <w:lsdException w:name="heading 9" w:uiPriority="9" w:qFormat="1"/>
-    <w:lsdException w:name="toc 1" w:uiPriority="39"/>
-    <w:lsdException w:name="toc 2" w:uiPriority="39"/>
-    <w:lsdException w:name="toc 3" w:uiPriority="39"/>
-    <w:lsdException w:name="toc 4" w:uiPriority="39"/>
-    <w:lsdException w:name="toc 5" w:uiPriority="39"/>
-    <w:lsdException w:name="toc 6" w:uiPriority="39"/>
-    <w:lsdException w:name="toc 7" w:uiPriority="39"/>
-    <w:lsdException w:name="toc 8" w:uiPriority="39"/>
-    <w:lsdException w:name="toc 9" w:uiPriority="39"/>
-    <w:lsdException w:name="caption" w:uiPriority="35" w:qFormat="1"/>
-    <w:lsdException w:name="Title" w:semiHidden="0" w:uiPriority="10" w:unhideWhenUsed="0" w:qFormat="1"/>
-    <w:lsdException w:name="Default Paragraph Font" w:uiPriority="1"/>
-    <w:lsdException w:name="Subtitle" w:semiHidden="0" w:uiPriority="11" w:unhideWhenUsed="0" w:qFormat="1"/>
-    <w:lsdException w:name="Strong" w:semiHidden="0" w:uiPriority="22" w:unhideWhenUsed="0" w:qFormat="1"/>
-    <w:lsdException w:name="Emphasis" w:semiHidden="0" w:uiPriority="20" w:unhideWhenUsed="0" w:qFormat="1"/>
-    <w:lsdException w:name="Table Grid" w:semiHidden="0" w:uiPriority="59" w:unhideWhenUsed="0"/>
-    <w:lsdException w:name="Placeholder Text" w:unhideWhenUsed="0"/>
-    <w:lsdException w:name="No Spacing" w:semiHidden="0" w:uiPriority="1" w:unhideWhenUsed="0" w:qFormat="1"/>
-    <w:lsdException w:name="Light Shading" w:semiHidden="0" w:uiPriority="60" w:unhideWhenUsed="0"/>
-    <w:lsdException w:name="Light List" w:semiHidden="0" w:uiPriority="61" w:unhideWhenUsed="0"/>
-    <w:lsdException w:name="Light Grid" w:semiHidden="0" w:uiPriority="62" w:unhideWhenUsed="0"/>
-    <w:lsdException w:name="Medium Shading 1" w:semiHidden="0" w:uiPriority="63" w:unhideWhenUsed="0"/>
-    <w:lsdException w:name="Medium Shading 2" w:semiHidden="0" w:uiPriority="64" w:unhideWhenUsed="0"/>
-    <w:lsdException w:name="Medium List 1" w:semiHidden="0" w:uiPriority="65" w:unhideWhenUsed="0"/>
-    <w:lsdException w:name="Medium List 2" w:semiHidden="0" w:uiPriority="66" w:unhideWhenUsed="0"/>
-    <w:lsdException w:name="Medium Grid 1" w:semiHidden="0" w:uiPriority="67" w:unhideWhenUsed="0"/>
-    <w:lsdException w:name="Medium Grid 2" w:semiHidden="0" w:uiPriority="68" w:unhideWhenUsed="0"/>
-    <w:lsdException w:name="Medium Grid 3" w:semiHidden="0" w:uiPriority="69" w:unhideWhenUsed="0"/>
-    <w:lsdException w:name="Dark List" w:semiHidden="0" w:uiPriority="70" w:unhideWhenUsed="0"/>
-    <w:lsdException w:name="Colorful Shading" w:semiHidden="0" w:uiPriority="71" w:unhideWhenUsed="0"/>
-    <w:lsdException w:name="Colorful List" w:semiHidden="0" w:uiPriority="72" w:unhideWhenUsed="0"/>
-    <w:lsdException w:name="Colorful Grid" w:semiHidden="0" w:uiPriority="73" w:unhideWhenUsed="0"/>
-    <w:lsdException w:name="Light Shading Accent 1" w:semiHidden="0" w:uiPriority="60" w:unhideWhenUsed="0"/>
-    <w:lsdException w:name="Light List Accent 1" w:semiHidden="0" w:uiPriority="61" w:unhideWhenUsed="0"/>
-    <w:lsdException w:name="Light Grid Accent 1" w:semiHidden="0" w:uiPriority="62" w:unhideWhenUsed="0"/>
-    <w:lsdException w:name="Medium Shading 1 Accent 1" w:semiHidden="0" w:uiPriority="63" w:unhideWhenUsed="0"/>
-    <w:lsdException w:name="Medium Shading 2 Accent 1" w:semiHidden="0" w:uiPriority="64" w:unhideWhenUsed="0"/>
-    <w:lsdException w:name="Medium List 1 Accent 1" w:semiHidden="0" w:uiPriority="65" w:unhideWhenUsed="0"/>
-    <w:lsdException w:name="Revision" w:unhideWhenUsed="0"/>
-    <w:lsdException w:name="List Paragraph" w:semiHidden="0" w:uiPriority="34" w:unhideWhenUsed="0" w:qFormat="1"/>
-    <w:lsdException w:name="Quote" w:semiHidden="0" w:uiPriority="29" w:unhideWhenUsed="0" w:qFormat="1"/>
-    <w:lsdException w:name="Intense Quote" w:semiHidden="0" w:uiPriority="30" w:unhideWhenUsed="0" w:qFormat="1"/>
-    <w:lsdException w:name="Medium List 2 Accent 1" w:semiHidden="0" w:uiPriority="66" w:unhideWhenUsed="0"/>
-    <w:lsdException w:name="Medium Grid 1 Accent 1" w:semiHidden="0" w:uiPriority="67" w:unhideWhenUsed="0"/>
-    <w:lsdException w:name="Medium Grid 2 Accent 1" w:semiHidden="0" w:uiPriority="68" w:unhideWhenUsed="0"/>
-    <w:lsdException w:name="Medium Grid 3 Accent 1" w:semiHidden="0" w:uiPriority="69" w:unhideWhenUsed="0"/>
-    <w:lsdException w:name="Dark List Accent 1" w:semiHidden="0" w:uiPriority="70" w:unhideWhenUsed="0"/>
-    <w:lsdException w:name="Colorful Shading Accent 1" w:semiHidden="0" w:uiPriority="71" w:unhideWhenUsed="0"/>
-    <w:lsdException w:name="Colorful List Accent 1" w:semiHidden="0" w:uiPriority="72" w:unhideWhenUsed="0"/>
-    <w:lsdException w:name="Colorful Grid Accent 1" w:semiHidden="0" w:uiPriority="73" w:unhideWhenUsed="0"/>
-    <w:lsdException w:name="Light Shading Accent 2" w:semiHidden="0" w:uiPriority="60" w:unhideWhenUsed="0"/>
-    <w:lsdException w:name="Light List Accent 2" w:semiHidden="0" w:uiPriority="61" w:unhideWhenUsed="0"/>
-    <w:lsdException w:name="Light Grid Accent 2" w:semiHidden="0" w:uiPriority="62" w:unhideWhenUsed="0"/>
-    <w:lsdException w:name="Medium Shading 1 Accent 2" w:semiHidden="0" w:uiPriority="63" w:unhideWhenUsed="0"/>
-    <w:lsdException w:name="Medium Shading 2 Accent 2" w:semiHidden="0" w:uiPriority="64" w:unhideWhenUsed="0"/>
-    <w:lsdException w:name="Medium List 1 Accent 2" w:semiHidden="0" w:uiPriority="65" w:unhideWhenUsed="0"/>
-    <w:lsdException w:name="Medium List 2 Accent 2" w:semiHidden="0" w:uiPriority="66" w:unhideWhenUsed="0"/>
-    <w:lsdException w:name="Medium Grid 1 Accent 2" w:semiHidden="0" w:uiPriority="67" w:unhideWhenUsed="0"/>
-    <w:lsdException w:name="Medium Grid 2 Accent 2" w:semiHidden="0" w:uiPriority="68" w:unhideWhenUsed="0"/>
-    <w:lsdException w:name="Medium Grid 3 Accent 2" w:semiHidden="0" w:uiPriority="69" w:unhideWhenUsed="0"/>
-    <w:lsdException w:name="Dark List Accent 2" w:semiHidden="0" w:uiPriority="70" w:unhideWhenUsed="0"/>
-    <w:lsdException w:name="Colorful Shading Accent 2" w:semiHidden="0" w:uiPriority="71" w:unhideWhenUsed="0"/>
-    <w:lsdException w:name="Colorful List Accent 2" w:semiHidden="0" w:uiPriority="72" w:unhideWhenUsed="0"/>
-    <w:lsdException w:name="Colorful Grid Accent 2" w:semiHidden="0" w:uiPriority="73" w:unhideWhenUsed="0"/>
-    <w:lsdException w:name="Light Shading Accent 3" w:semiHidden="0" w:uiPriority="60" w:unhideWhenUsed="0"/>
-    <w:lsdException w:name="Light List Accent 3" w:semiHidden="0" w:uiPriority="61" w:unhideWhenUsed="0"/>
-    <w:lsdException w:name="Light Grid Accent 3" w:semiHidden="0" w:uiPriority="62" w:unhideWhenUsed="0"/>
-    <w:lsdException w:name="Medium Shading 1 Accent 3" w:semiHidden="0" w:uiPriority="63" w:unhideWhenUsed="0"/>
-    <w:lsdException w:name="Medium Shading 2 Accent 3" w:semiHidden="0" w:uiPriority="64" w:unhideWhenUsed="0"/>
-    <w:lsdException w:name="Medium List 1 Accent 3" w:semiHidden="0" w:uiPriority="65" w:unhideWhenUsed="0"/>
-    <w:lsdException w:name="Medium List 2 Accent 3" w:semiHidden="0" w:uiPriority="66" w:unhideWhenUsed="0"/>
-    <w:lsdException w:name="Medium Grid 1 Accent 3" w:semiHidden="0" w:uiPriority="67" w:unhideWhenUsed="0"/>
-    <w:lsdException w:name="Medium Grid 2 Accent 3" w:semiHidden="0" w:uiPriority="68" w:unhideWhenUsed="0"/>
-    <w:lsdException w:name="Medium Grid 3 Accent 3" w:semiHidden="0" w:uiPriority="69" w:unhideWhenUsed="0"/>
-    <w:lsdException w:name="Dark List Accent 3" w:semiHidden="0" w:uiPriority="70" w:unhideWhenUsed="0"/>
-    <w:lsdException w:name="Colorful Shading Accent 3" w:semiHidden="0" w:uiPriority="71" w:unhideWhenUsed="0"/>
-    <w:lsdException w:name="Colorful List Accent 3" w:semiHidden="0" w:uiPriority="72" w:unhideWhenUsed="0"/>
-    <w:lsdException w:name="Colorful Grid Accent 3" w:semiHidden="0" w:uiPriority="73" w:unhideWhenUsed="0"/>
-    <w:lsdException w:name="Light Shading Accent 4" w:semiHidden="0" w:uiPriority="60" w:unhideWhenUsed="0"/>
-    <w:lsdException w:name="Light List Accent 4" w:semiHidden="0" w:uiPriority="61" w:unhideWhenUsed="0"/>
-    <w:lsdException w:name="Light Grid Accent 4" w:semiHidden="0" w:uiPriority="62" w:unhideWhenUsed="0"/>
-    <w:lsdException w:name="Medium Shading 1 Accent 4" w:semiHidden="0" w:uiPriority="63" w:unhideWhenUsed="0"/>
-    <w:lsdException w:name="Medium Shading 2 Accent 4" w:semiHidden="0" w:uiPriority="64" w:unhideWhenUsed="0"/>
-    <w:lsdException w:name="Medium List 1 Accent 4" w:semiHidden="0" w:uiPriority="65" w:unhideWhenUsed="0"/>
-    <w:lsdException w:name="Medium List 2 Accent 4" w:semiHidden="0" w:uiPriority="66" w:unhideWhenUsed="0"/>
-    <w:lsdException w:name="Medium Grid 1 Accent 4" w:semiHidden="0" w:uiPriority="67" w:unhideWhenUsed="0"/>
-    <w:lsdException w:name="Medium Grid 2 Accent 4" w:semiHidden="0" w:uiPriority="68" w:unhideWhenUsed="0"/>
-    <w:lsdException w:name="Medium Grid 3 Accent 4" w:semiHidden="0" w:uiPriority="69" w:unhideWhenUsed="0"/>
-    <w:lsdException w:name="Dark List Accent 4" w:semiHidden="0" w:uiPriority="70" w:unhideWhenUsed="0"/>
-    <w:lsdException w:name="Colorful Shading Accent 4" w:semiHidden="0" w:uiPriority="71" w:unhideWhenUsed="0"/>
-    <w:lsdException w:name="Colorful List Accent 4" w:semiHidden="0" w:uiPriority="72" w:unhideWhenUsed="0"/>
-    <w:lsdException w:name="Colorful Grid Accent 4" w:semiHidden="0" w:uiPriority="73" w:unhideWhenUsed="0"/>
-    <w:lsdException w:name="Light Shading Accent 5" w:semiHidden="0" w:uiPriority="60" w:unhideWhenUsed="0"/>
-    <w:lsdException w:name="Light List Accent 5" w:semiHidden="0" w:uiPriority="61" w:unhideWhenUsed="0"/>
-    <w:lsdException w:name="Light Grid Accent 5" w:semiHidden="0" w:uiPriority="62" w:unhideWhenUsed="0"/>
-    <w:lsdException w:name="Medium Shading 1 Accent 5" w:semiHidden="0" w:uiPriority="63" w:unhideWhenUsed="0"/>
-    <w:lsdException w:name="Medium Shading 2 Accent 5" w:semiHidden="0" w:uiPriority="64" w:unhideWhenUsed="0"/>
-    <w:lsdException w:name="Medium List 1 Accent 5" w:semiHidden="0" w:uiPriority="65" w:unhideWhenUsed="0"/>
-    <w:lsdException w:name="Medium List 2 Accent 5" w:semiHidden="0" w:uiPriority="66" w:unhideWhenUsed="0"/>
-    <w:lsdException w:name="Medium Grid 1 Accent 5" w:semiHidden="0" w:uiPriority="67" w:unhideWhenUsed="0"/>
-    <w:lsdException w:name="Medium Grid 2 Accent 5" w:semiHidden="0" w:uiPriority="68" w:unhideWhenUsed="0"/>
-    <w:lsdException w:name="Medium Grid 3 Accent 5" w:semiHidden="0" w:uiPriority="69" w:unhideWhenUsed="0"/>
-    <w:lsdException w:name="Dark List Accent 5" w:semiHidden="0" w:uiPriority="70" w:unhideWhenUsed="0"/>
-    <w:lsdException w:name="Colorful Shading Accent 5" w:semiHidden="0" w:uiPriority="71" w:unhideWhenUsed="0"/>
-    <w:lsdException w:name="Colorful List Accent 5" w:semiHidden="0" w:uiPriority="72" w:unhideWhenUsed="0"/>
-    <w:lsdException w:name="Colorful Grid Accent 5" w:semiHidden="0" w:uiPriority="73" w:unhideWhenUsed="0"/>
-    <w:lsdException w:name="Light Shading Accent 6" w:semiHidden="0" w:uiPriority="60" w:unhideWhenUsed="0"/>
-    <w:lsdException w:name="Light List Accent 6" w:semiHidden="0" w:uiPriority="61" w:unhideWhenUsed="0"/>
-    <w:lsdException w:name="Light Grid Accent 6" w:semiHidden="0" w:uiPriority="62" w:unhideWhenUsed="0"/>
-    <w:lsdException w:name="Medium Shading 1 Accent 6" w:semiHidden="0" w:uiPriority="63" w:unhideWhenUsed="0"/>
-    <w:lsdException w:name="Medium Shading 2 Accent 6" w:semiHidden="0" w:uiPriority="64" w:unhideWhenUsed="0"/>
-    <w:lsdException w:name="Medium List 1 Accent 6" w:semiHidden="0" w:uiPriority="65" w:unhideWhenUsed="0"/>
-    <w:lsdException w:name="Medium List 2 Accent 6" w:semiHidden="0" w:uiPriority="66" w:unhideWhenUsed="0"/>
-    <w:lsdException w:name="Medium Grid 1 Accent 6" w:semiHidden="0" w:uiPriority="67" w:unhideWhenUsed="0"/>
-    <w:lsdException w:name="Medium Grid 2 Accent 6" w:semiHidden="0" w:uiPriority="68" w:unhideWhenUsed="0"/>
-    <w:lsdException w:name="Medium Grid 3 Accent 6" w:semiHidden="0" w:uiPriority="69" w:unhideWhenUsed="0"/>
-    <w:lsdException w:name="Dark List Accent 6" w:semiHidden="0" w:uiPriority="70" w:unhideWhenUsed="0"/>
-    <w:lsdException w:name="Colorful Shading Accent 6" w:semiHidden="0" w:uiPriority="71" w:unhideWhenUsed="0"/>
-    <w:lsdException w:name="Colorful List Accent 6" w:semiHidden="0" w:uiPriority="72" w:unhideWhenUsed="0"/>
-    <w:lsdException w:name="Colorful Grid Accent 6" w:semiHidden="0" w:uiPriority="73" w:unhideWhenUsed="0"/>
-    <w:lsdException w:name="Subtle Emphasis" w:semiHidden="0" w:uiPriority="19" w:unhideWhenUsed="0" w:qFormat="1"/>
-    <w:lsdException w:name="Intense Emphasis" w:semiHidden="0" w:uiPriority="21" w:unhideWhenUsed="0" w:qFormat="1"/>
-    <w:lsdException w:name="Subtle Reference" w:semiHidden="0" w:uiPriority="31" w:unhideWhenUsed="0" w:qFormat="1"/>
-    <w:lsdException w:name="Intense Reference" w:semiHidden="0" w:uiPriority="32" w:unhideWhenUsed="0" w:qFormat="1"/>
-    <w:lsdException w:name="Book Title" w:semiHidden="0" w:uiPriority="33" w:unhideWhenUsed="0" w:qFormat="1"/>
-    <w:lsdException w:name="Bibliography" w:uiPriority="37"/>
-    <w:lsdException w:name="TOC Heading" w:uiPriority="39" w:qFormat="1"/>
+  <w:latentStyles w:defLockedState="0" w:defUIPriority="99" w:defSemiHidden="0" w:defUnhideWhenUsed="0" w:defQFormat="0" w:count="375">
+    <w:lsdException w:name="Normal" w:uiPriority="0" w:qFormat="1"/>
+    <w:lsdException w:name="heading 1" w:uiPriority="9" w:qFormat="1"/>
+    <w:lsdException w:name="heading 2" w:semiHidden="1" w:uiPriority="9" w:unhideWhenUsed="1" w:qFormat="1"/>
+    <w:lsdException w:name="heading 3" w:semiHidden="1" w:uiPriority="9" w:unhideWhenUsed="1" w:qFormat="1"/>
+    <w:lsdException w:name="heading 4" w:semiHidden="1" w:uiPriority="9" w:unhideWhenUsed="1" w:qFormat="1"/>
+    <w:lsdException w:name="heading 5" w:semiHidden="1" w:uiPriority="9" w:unhideWhenUsed="1" w:qFormat="1"/>
+    <w:lsdException w:name="heading 6" w:semiHidden="1" w:uiPriority="9" w:unhideWhenUsed="1" w:qFormat="1"/>
+    <w:lsdException w:name="heading 7" w:semiHidden="1" w:uiPriority="9" w:unhideWhenUsed="1" w:qFormat="1"/>
+    <w:lsdException w:name="heading 8" w:semiHidden="1" w:uiPriority="9" w:unhideWhenUsed="1" w:qFormat="1"/>
+    <w:lsdException w:name="heading 9" w:semiHidden="1" w:uiPriority="9" w:unhideWhenUsed="1" w:qFormat="1"/>
+    <w:lsdException w:name="index 1" w:semiHidden="1" w:unhideWhenUsed="1"/>
+    <w:lsdException w:name="index 2" w:semiHidden="1" w:unhideWhenUsed="1"/>
+    <w:lsdException w:name="index 3" w:semiHidden="1" w:unhideWhenUsed="1"/>
+    <w:lsdException w:name="index 4" w:semiHidden="1" w:unhideWhenUsed="1"/>
+    <w:lsdException w:name="index 5" w:semiHidden="1" w:unhideWhenUsed="1"/>
+    <w:lsdException w:name="index 6" w:semiHidden="1" w:unhideWhenUsed="1"/>
+    <w:lsdException w:name="index 7" w:semiHidden="1" w:unhideWhenUsed="1"/>
+    <w:lsdException w:name="index 8" w:semiHidden="1" w:unhideWhenUsed="1"/>
+    <w:lsdException w:name="index 9" w:semiHidden="1" w:unhideWhenUsed="1"/>
+    <w:lsdException w:name="toc 1" w:semiHidden="1" w:uiPriority="39" w:unhideWhenUsed="1"/>
+    <w:lsdException w:name="toc 2" w:semiHidden="1" w:uiPriority="39" w:unhideWhenUsed="1"/>
+    <w:lsdException w:name="toc 3" w:semiHidden="1" w:uiPriority="39" w:unhideWhenUsed="1"/>
+    <w:lsdException w:name="toc 4" w:semiHidden="1" w:uiPriority="39" w:unhideWhenUsed="1"/>
+    <w:lsdException w:name="toc 5" w:semiHidden="1" w:uiPriority="39" w:unhideWhenUsed="1"/>
+    <w:lsdException w:name="toc 6" w:semiHidden="1" w:uiPriority="39" w:unhideWhenUsed="1"/>
+    <w:lsdException w:name="toc 7" w:semiHidden="1" w:uiPriority="39" w:unhideWhenUsed="1"/>
+    <w:lsdException w:name="toc 8" w:semiHidden="1" w:uiPriority="39" w:unhideWhenUsed="1"/>
+    <w:lsdException w:name="toc 9" w:semiHidden="1" w:uiPriority="39" w:unhideWhenUsed="1"/>
+    <w:lsdException w:name="Normal Indent" w:semiHidden="1" w:unhideWhenUsed="1"/>
+    <w:lsdException w:name="footnote text" w:semiHidden="1" w:unhideWhenUsed="1"/>
+    <w:lsdException w:name="annotation text" w:semiHidden="1" w:unhideWhenUsed="1"/>
+    <w:lsdException w:name="header" w:semiHidden="1" w:unhideWhenUsed="1"/>
+    <w:lsdException w:name="footer" w:semiHidden="1" w:unhideWhenUsed="1"/>
+    <w:lsdException w:name="index heading" w:semiHidden="1" w:unhideWhenUsed="1"/>
+    <w:lsdException w:name="caption" w:semiHidden="1" w:uiPriority="35" w:unhideWhenUsed="1" w:qFormat="1"/>
+    <w:lsdException w:name="table of figures" w:semiHidden="1" w:unhideWhenUsed="1"/>
+    <w:lsdException w:name="envelope address" w:semiHidden="1" w:unhideWhenUsed="1"/>
+    <w:lsdException w:name="envelope return" w:semiHidden="1" w:unhideWhenUsed="1"/>
+    <w:lsdException w:name="footnote reference" w:semiHidden="1" w:unhideWhenUsed="1"/>
+    <w:lsdException w:name="annotation reference" w:semiHidden="1" w:unhideWhenUsed="1"/>
+    <w:lsdException w:name="line number" w:semiHidden="1" w:unhideWhenUsed="1"/>
+    <w:lsdException w:name="page number" w:semiHidden="1" w:unhideWhenUsed="1"/>
+    <w:lsdException w:name="endnote reference" w:semiHidden="1" w:unhideWhenUsed="1"/>
+    <w:lsdException w:name="endnote text" w:semiHidden="1" w:unhideWhenUsed="1"/>
+    <w:lsdException w:name="table of authorities" w:semiHidden="1" w:unhideWhenUsed="1"/>
+    <w:lsdException w:name="macro" w:semiHidden="1" w:unhideWhenUsed="1"/>
+    <w:lsdException w:name="toa heading" w:semiHidden="1" w:unhideWhenUsed="1"/>
+    <w:lsdException w:name="List" w:semiHidden="1" w:unhideWhenUsed="1"/>
+    <w:lsdException w:name="List Bullet" w:semiHidden="1" w:unhideWhenUsed="1"/>
+    <w:lsdException w:name="List Number" w:semiHidden="1" w:unhideWhenUsed="1"/>
+    <w:lsdException w:name="List 2" w:semiHidden="1" w:unhideWhenUsed="1"/>
+    <w:lsdException w:name="List 3" w:semiHidden="1" w:unhideWhenUsed="1"/>
+    <w:lsdException w:name="List 4" w:semiHidden="1" w:unhideWhenUsed="1"/>
+    <w:lsdException w:name="List 5" w:semiHidden="1" w:unhideWhenUsed="1"/>
+    <w:lsdException w:name="List Bullet 2" w:semiHidden="1" w:unhideWhenUsed="1"/>
+    <w:lsdException w:name="List Bullet 3" w:semiHidden="1" w:unhideWhenUsed="1"/>
+    <w:lsdException w:name="List Bullet 4" w:semiHidden="1" w:unhideWhenUsed="1"/>
+    <w:lsdException w:name="List Bullet 5" w:semiHidden="1" w:unhideWhenUsed="1"/>
+    <w:lsdException w:name="List Number 2" w:semiHidden="1" w:unhideWhenUsed="1"/>
+    <w:lsdException w:name="List Number 3" w:semiHidden="1" w:unhideWhenUsed="1"/>
+    <w:lsdException w:name="List Number 4" w:semiHidden="1" w:unhideWhenUsed="1"/>
+    <w:lsdException w:name="List Number 5" w:semiHidden="1" w:unhideWhenUsed="1"/>
+    <w:lsdException w:name="Title" w:uiPriority="10" w:qFormat="1"/>
+    <w:lsdException w:name="Closing" w:semiHidden="1" w:unhideWhenUsed="1"/>
+    <w:lsdException w:name="Signature" w:semiHidden="1" w:unhideWhenUsed="1"/>
+    <w:lsdException w:name="Default Paragraph Font" w:semiHidden="1" w:uiPriority="1" w:unhideWhenUsed="1"/>
+    <w:lsdException w:name="Body Text" w:semiHidden="1" w:unhideWhenUsed="1"/>
+    <w:lsdException w:name="Body Text Indent" w:semiHidden="1" w:unhideWhenUsed="1"/>
+    <w:lsdException w:name="List Continue" w:semiHidden="1" w:unhideWhenUsed="1"/>
+    <w:lsdException w:name="List Continue 2" w:semiHidden="1" w:unhideWhenUsed="1"/>
+    <w:lsdException w:name="List Continue 3" w:semiHidden="1" w:unhideWhenUsed="1"/>
+    <w:lsdException w:name="List Continue 4" w:semiHidden="1" w:unhideWhenUsed="1"/>
+    <w:lsdException w:name="List Continue 5" w:semiHidden="1" w:unhideWhenUsed="1"/>
+    <w:lsdException w:name="Message Header" w:semiHidden="1" w:unhideWhenUsed="1"/>
+    <w:lsdException w:name="Subtitle" w:uiPriority="11" w:qFormat="1"/>
+    <w:lsdException w:name="Salutation" w:semiHidden="1" w:unhideWhenUsed="1"/>
+    <w:lsdException w:name="Date" w:semiHidden="1" w:unhideWhenUsed="1"/>
+    <w:lsdException w:name="Body Text First Indent" w:semiHidden="1" w:unhideWhenUsed="1"/>
+    <w:lsdException w:name="Body Text First Indent 2" w:semiHidden="1" w:unhideWhenUsed="1"/>
+    <w:lsdException w:name="Note Heading" w:semiHidden="1" w:unhideWhenUsed="1"/>
+    <w:lsdException w:name="Body Text 2" w:semiHidden="1" w:unhideWhenUsed="1"/>
+    <w:lsdException w:name="Body Text 3" w:semiHidden="1" w:unhideWhenUsed="1"/>
+    <w:lsdException w:name="Body Text Indent 2" w:semiHidden="1" w:unhideWhenUsed="1"/>
+    <w:lsdException w:name="Body Text Indent 3" w:semiHidden="1" w:unhideWhenUsed="1"/>
+    <w:lsdException w:name="Block Text" w:semiHidden="1" w:unhideWhenUsed="1"/>
+    <w:lsdException w:name="Hyperlink" w:semiHidden="1" w:unhideWhenUsed="1"/>
+    <w:lsdException w:name="FollowedHyperlink" w:semiHidden="1" w:unhideWhenUsed="1"/>
+    <w:lsdException w:name="Strong" w:uiPriority="22" w:qFormat="1"/>
+    <w:lsdException w:name="Emphasis" w:uiPriority="20" w:qFormat="1"/>
+    <w:lsdException w:name="Document Map" w:semiHidden="1" w:unhideWhenUsed="1"/>
+    <w:lsdException w:name="Plain Text" w:semiHidden="1" w:unhideWhenUsed="1"/>
+    <w:lsdException w:name="E-mail Signature" w:semiHidden="1" w:unhideWhenUsed="1"/>
+    <w:lsdException w:name="HTML Top of Form" w:semiHidden="1" w:unhideWhenUsed="1"/>
+    <w:lsdException w:name="HTML Bottom of Form" w:semiHidden="1" w:unhideWhenUsed="1"/>
+    <w:lsdException w:name="Normal (Web)" w:semiHidden="1" w:unhideWhenUsed="1"/>
+    <w:lsdException w:name="HTML Acronym" w:semiHidden="1" w:unhideWhenUsed="1"/>
+    <w:lsdException w:name="HTML Address" w:semiHidden="1" w:unhideWhenUsed="1"/>
+    <w:lsdException w:name="HTML Cite" w:semiHidden="1" w:unhideWhenUsed="1"/>
+    <w:lsdException w:name="HTML Code" w:semiHidden="1" w:unhideWhenUsed="1"/>
+    <w:lsdException w:name="HTML Definition" w:semiHidden="1" w:unhideWhenUsed="1"/>
+    <w:lsdException w:name="HTML Keyboard" w:semiHidden="1" w:unhideWhenUsed="1"/>
+    <w:lsdException w:name="HTML Preformatted" w:semiHidden="1" w:unhideWhenUsed="1"/>
+    <w:lsdException w:name="HTML Sample" w:semiHidden="1" w:unhideWhenUsed="1"/>
+    <w:lsdException w:name="HTML Typewriter" w:semiHidden="1" w:unhideWhenUsed="1"/>
+    <w:lsdException w:name="HTML Variable" w:semiHidden="1" w:unhideWhenUsed="1"/>
+    <w:lsdException w:name="Normal Table" w:semiHidden="1" w:unhideWhenUsed="1"/>
+    <w:lsdException w:name="annotation subject" w:semiHidden="1" w:unhideWhenUsed="1"/>
+    <w:lsdException w:name="No List" w:semiHidden="1" w:unhideWhenUsed="1"/>
+    <w:lsdException w:name="Outline List 1" w:semiHidden="1" w:unhideWhenUsed="1"/>
+    <w:lsdException w:name="Outline List 2" w:semiHidden="1" w:unhideWhenUsed="1"/>
+    <w:lsdException w:name="Outline List 3" w:semiHidden="1" w:unhideWhenUsed="1"/>
+    <w:lsdException w:name="Table Simple 1" w:semiHidden="1" w:unhideWhenUsed="1"/>
+    <w:lsdException w:name="Table Simple 2" w:semiHidden="1" w:unhideWhenUsed="1"/>
+    <w:lsdException w:name="Table Simple 3" w:semiHidden="1" w:unhideWhenUsed="1"/>
+    <w:lsdException w:name="Table Classic 1" w:semiHidden="1" w:unhideWhenUsed="1"/>
+    <w:lsdException w:name="Table Classic 2" w:semiHidden="1" w:unhideWhenUsed="1"/>
+    <w:lsdException w:name="Table Classic 3" w:semiHidden="1" w:unhideWhenUsed="1"/>
+    <w:lsdException w:name="Table Classic 4" w:semiHidden="1" w:unhideWhenUsed="1"/>
+    <w:lsdException w:name="Table Colorful 1" w:semiHidden="1" w:unhideWhenUsed="1"/>
+    <w:lsdException w:name="Table Colorful 2" w:semiHidden="1" w:unhideWhenUsed="1"/>
+    <w:lsdException w:name="Table Colorful 3" w:semiHidden="1" w:unhideWhenUsed="1"/>
+    <w:lsdException w:name="Table Columns 1" w:semiHidden="1" w:unhideWhenUsed="1"/>
+    <w:lsdException w:name="Table Columns 2" w:semiHidden="1" w:unhideWhenUsed="1"/>
+    <w:lsdException w:name="Table Columns 3" w:semiHidden="1" w:unhideWhenUsed="1"/>
+    <w:lsdException w:name="Table Columns 4" w:semiHidden="1" w:unhideWhenUsed="1"/>
+    <w:lsdException w:name="Table Columns 5" w:semiHidden="1" w:unhideWhenUsed="1"/>
+    <w:lsdException w:name="Table Grid 1" w:semiHidden="1" w:unhideWhenUsed="1"/>
+    <w:lsdException w:name="Table Grid 2" w:semiHidden="1" w:unhideWhenUsed="1"/>
+    <w:lsdException w:name="Table Grid 3" w:semiHidden="1" w:unhideWhenUsed="1"/>
+    <w:lsdException w:name="Table Grid 4" w:semiHidden="1" w:unhideWhenUsed="1"/>
+    <w:lsdException w:name="Table Grid 5" w:semiHidden="1" w:unhideWhenUsed="1"/>
+    <w:lsdException w:name="Table Grid 6" w:semiHidden="1" w:unhideWhenUsed="1"/>
+    <w:lsdException w:name="Table Grid 7" w:semiHidden="1" w:unhideWhenUsed="1"/>
+    <w:lsdException w:name="Table Grid 8" w:semiHidden="1" w:unhideWhenUsed="1"/>
+    <w:lsdException w:name="Table List 1" w:semiHidden="1" w:unhideWhenUsed="1"/>
+    <w:lsdException w:name="Table List 2" w:semiHidden="1" w:unhideWhenUsed="1"/>
+    <w:lsdException w:name="Table List 3" w:semiHidden="1" w:unhideWhenUsed="1"/>
+    <w:lsdException w:name="Table List 4" w:semiHidden="1" w:unhideWhenUsed="1"/>
+    <w:lsdException w:name="Table List 5" w:semiHidden="1" w:unhideWhenUsed="1"/>
+    <w:lsdException w:name="Table List 6" w:semiHidden="1" w:unhideWhenUsed="1"/>
+    <w:lsdException w:name="Table List 7" w:semiHidden="1" w:unhideWhenUsed="1"/>
+    <w:lsdException w:name="Table List 8" w:semiHidden="1" w:unhideWhenUsed="1"/>
+    <w:lsdException w:name="Table 3D effects 1" w:semiHidden="1" w:unhideWhenUsed="1"/>
+    <w:lsdException w:name="Table 3D effects 2" w:semiHidden="1" w:unhideWhenUsed="1"/>
+    <w:lsdException w:name="Table 3D effects 3" w:semiHidden="1" w:unhideWhenUsed="1"/>
+    <w:lsdException w:name="Table Contemporary" w:semiHidden="1" w:unhideWhenUsed="1"/>
+    <w:lsdException w:name="Table Elegant" w:semiHidden="1" w:unhideWhenUsed="1"/>
+    <w:lsdException w:name="Table Professional" w:semiHidden="1" w:unhideWhenUsed="1"/>
+    <w:lsdException w:name="Table Subtle 1" w:semiHidden="1" w:unhideWhenUsed="1"/>
+    <w:lsdException w:name="Table Subtle 2" w:semiHidden="1" w:unhideWhenUsed="1"/>
+    <w:lsdException w:name="Table Web 1" w:semiHidden="1" w:unhideWhenUsed="1"/>
+    <w:lsdException w:name="Table Web 2" w:semiHidden="1" w:unhideWhenUsed="1"/>
+    <w:lsdException w:name="Table Web 3" w:semiHidden="1" w:unhideWhenUsed="1"/>
+    <w:lsdException w:name="Balloon Text" w:semiHidden="1" w:unhideWhenUsed="1"/>
+    <w:lsdException w:name="Table Grid" w:uiPriority="59"/>
+    <w:lsdException w:name="Table Theme" w:semiHidden="1" w:unhideWhenUsed="1"/>
+    <w:lsdException w:name="Placeholder Text" w:semiHidden="1"/>
+    <w:lsdException w:name="No Spacing" w:uiPriority="1" w:qFormat="1"/>
+    <w:lsdException w:name="Light Shading" w:uiPriority="60"/>
+    <w:lsdException w:name="Light List" w:uiPriority="61"/>
+    <w:lsdException w:name="Light Grid" w:uiPriority="62"/>
+    <w:lsdException w:name="Medium Shading 1" w:uiPriority="63"/>
+    <w:lsdException w:name="Medium Shading 2" w:uiPriority="64"/>
+    <w:lsdException w:name="Medium List 1" w:uiPriority="65"/>
+    <w:lsdException w:name="Medium List 2" w:uiPriority="66"/>
+    <w:lsdException w:name="Medium Grid 1" w:uiPriority="67"/>
+    <w:lsdException w:name="Medium Grid 2" w:uiPriority="68"/>
+    <w:lsdException w:name="Medium Grid 3" w:uiPriority="69"/>
+    <w:lsdException w:name="Dark List" w:uiPriority="70"/>
+    <w:lsdException w:name="Colorful Shading" w:uiPriority="71"/>
+    <w:lsdException w:name="Colorful List" w:uiPriority="72"/>
+    <w:lsdException w:name="Colorful Grid" w:uiPriority="73"/>
+    <w:lsdException w:name="Light Shading Accent 1" w:uiPriority="60"/>
+    <w:lsdException w:name="Light List Accent 1" w:uiPriority="61"/>
+    <w:lsdException w:name="Light Grid Accent 1" w:uiPriority="62"/>
+    <w:lsdException w:name="Medium Shading 1 Accent 1" w:uiPriority="63"/>
+    <w:lsdException w:name="Medium Shading 2 Accent 1" w:uiPriority="64"/>
+    <w:lsdException w:name="Medium List 1 Accent 1" w:uiPriority="65"/>
+    <w:lsdException w:name="Revision" w:semiHidden="1"/>
+    <w:lsdException w:name="List Paragraph" w:uiPriority="34" w:qFormat="1"/>
+    <w:lsdException w:name="Quote" w:uiPriority="29" w:qFormat="1"/>
+    <w:lsdException w:name="Intense Quote" w:uiPriority="30" w:qFormat="1"/>
+    <w:lsdException w:name="Medium List 2 Accent 1" w:uiPriority="66"/>
+    <w:lsdException w:name="Medium Grid 1 Accent 1" w:uiPriority="67"/>
+    <w:lsdException w:name="Medium Grid 2 Accent 1" w:uiPriority="68"/>
+    <w:lsdException w:name="Medium Grid 3 Accent 1" w:uiPriority="69"/>
+    <w:lsdException w:name="Dark List Accent 1" w:uiPriority="70"/>
+    <w:lsdException w:name="Colorful Shading Accent 1" w:uiPriority="71"/>
+    <w:lsdException w:name="Colorful List Accent 1" w:uiPriority="72"/>
+    <w:lsdException w:name="Colorful Grid Accent 1" w:uiPriority="73"/>
+    <w:lsdException w:name="Light Shading Accent 2" w:uiPriority="60"/>
+    <w:lsdException w:name="Light List Accent 2" w:uiPriority="61"/>
+    <w:lsdException w:name="Light Grid Accent 2" w:uiPriority="62"/>
+    <w:lsdException w:name="Medium Shading 1 Accent 2" w:uiPriority="63"/>
+    <w:lsdException w:name="Medium Shading 2 Accent 2" w:uiPriority="64"/>
+    <w:lsdException w:name="Medium List 1 Accent 2" w:uiPriority="65"/>
+    <w:lsdException w:name="Medium List 2 Accent 2" w:uiPriority="66"/>
+    <w:lsdException w:name="Medium Grid 1 Accent 2" w:uiPriority="67"/>
+    <w:lsdException w:name="Medium Grid 2 Accent 2" w:uiPriority="68"/>
+    <w:lsdException w:name="Medium Grid 3 Accent 2" w:uiPriority="69"/>
+    <w:lsdException w:name="Dark List Accent 2" w:uiPriority="70"/>
+    <w:lsdException w:name="Colorful Shading Accent 2" w:uiPriority="71"/>
+    <w:lsdException w:name="Colorful List Accent 2" w:uiPriority="72"/>
+    <w:lsdException w:name="Colorful Grid Accent 2" w:uiPriority="73"/>
+    <w:lsdException w:name="Light Shading Accent 3" w:uiPriority="60"/>
+    <w:lsdException w:name="Light List Accent 3" w:uiPriority="61"/>
+    <w:lsdException w:name="Light Grid Accent 3" w:uiPriority="62"/>
+    <w:lsdException w:name="Medium Shading 1 Accent 3" w:uiPriority="63"/>
+    <w:lsdException w:name="Medium Shading 2 Accent 3" w:uiPriority="64"/>
+    <w:lsdException w:name="Medium List 1 Accent 3" w:uiPriority="65"/>
+    <w:lsdException w:name="Medium List 2 Accent 3" w:uiPriority="66"/>
+    <w:lsdException w:name="Medium Grid 1 Accent 3" w:uiPriority="67"/>
+    <w:lsdException w:name="Medium Grid 2 Accent 3" w:uiPriority="68"/>
+    <w:lsdException w:name="Medium Grid 3 Accent 3" w:uiPriority="69"/>
+    <w:lsdException w:name="Dark List Accent 3" w:uiPriority="70"/>
+    <w:lsdException w:name="Colorful Shading Accent 3" w:uiPriority="71"/>
+    <w:lsdException w:name="Colorful List Accent 3" w:uiPriority="72"/>
+    <w:lsdException w:name="Colorful Grid Accent 3" w:uiPriority="73"/>
+    <w:lsdException w:name="Light Shading Accent 4" w:uiPriority="60"/>
+    <w:lsdException w:name="Light List Accent 4" w:uiPriority="61"/>
+    <w:lsdException w:name="Light Grid Accent 4" w:uiPriority="62"/>
+    <w:lsdException w:name="Medium Shading 1 Accent 4" w:uiPriority="63"/>
+    <w:lsdException w:name="Medium Shading 2 Accent 4" w:uiPriority="64"/>
+    <w:lsdException w:name="Medium List 1 Accent 4" w:uiPriority="65"/>
+    <w:lsdException w:name="Medium List 2 Accent 4" w:uiPriority="66"/>
+    <w:lsdException w:name="Medium Grid 1 Accent 4" w:uiPriority="67"/>
+    <w:lsdException w:name="Medium Grid 2 Accent 4" w:uiPriority="68"/>
+    <w:lsdException w:name="Medium Grid 3 Accent 4" w:uiPriority="69"/>
+    <w:lsdException w:name="Dark List Accent 4" w:uiPriority="70"/>
+    <w:lsdException w:name="Colorful Shading Accent 4" w:uiPriority="71"/>
+    <w:lsdException w:name="Colorful List Accent 4" w:uiPriority="72"/>
+    <w:lsdException w:name="Colorful Grid Accent 4" w:uiPriority="73"/>
+    <w:lsdException w:name="Light Shading Accent 5" w:uiPriority="60"/>
+    <w:lsdException w:name="Light List Accent 5" w:uiPriority="61"/>
+    <w:lsdException w:name="Light Grid Accent 5" w:uiPriority="62"/>
+    <w:lsdException w:name="Medium Shading 1 Accent 5" w:uiPriority="63"/>
+    <w:lsdException w:name="Medium Shading 2 Accent 5" w:uiPriority="64"/>
+    <w:lsdException w:name="Medium List 1 Accent 5" w:uiPriority="65"/>
+    <w:lsdException w:name="Medium List 2 Accent 5" w:uiPriority="66"/>
+    <w:lsdException w:name="Medium Grid 1 Accent 5" w:uiPriority="67"/>
+    <w:lsdException w:name="Medium Grid 2 Accent 5" w:uiPriority="68"/>
+    <w:lsdException w:name="Medium Grid 3 Accent 5" w:uiPriority="69"/>
+    <w:lsdException w:name="Dark List Accent 5" w:uiPriority="70"/>
+    <w:lsdException w:name="Colorful Shading Accent 5" w:uiPriority="71"/>
+    <w:lsdException w:name="Colorful List Accent 5" w:uiPriority="72"/>
+    <w:lsdException w:name="Colorful Grid Accent 5" w:uiPriority="73"/>
+    <w:lsdException w:name="Light Shading Accent 6" w:uiPriority="60"/>
+    <w:lsdException w:name="Light List Accent 6" w:uiPriority="61"/>
+    <w:lsdException w:name="Light Grid Accent 6" w:uiPriority="62"/>
+    <w:lsdException w:name="Medium Shading 1 Accent 6" w:uiPriority="63"/>
+    <w:lsdException w:name="Medium Shading 2 Accent 6" w:uiPriority="64"/>
+    <w:lsdException w:name="Medium List 1 Accent 6" w:uiPriority="65"/>
+    <w:lsdException w:name="Medium List 2 Accent 6" w:uiPriority="66"/>
+    <w:lsdException w:name="Medium Grid 1 Accent 6" w:uiPriority="67"/>
+    <w:lsdException w:name="Medium Grid 2 Accent 6" w:uiPriority="68"/>
+    <w:lsdException w:name="Medium Grid 3 Accent 6" w:uiPriority="69"/>
+    <w:lsdException w:name="Dark List Accent 6" w:uiPriority="70"/>
+    <w:lsdException w:name="Colorful Shading Accent 6" w:uiPriority="71"/>
+    <w:lsdException w:name="Colorful List Accent 6" w:uiPriority="72"/>
+    <w:lsdException w:name="Colorful Grid Accent 6" w:uiPriority="73"/>
+    <w:lsdException w:name="Subtle Emphasis" w:uiPriority="19" w:qFormat="1"/>
+    <w:lsdException w:name="Intense Emphasis" w:uiPriority="21" w:qFormat="1"/>
+    <w:lsdException w:name="Subtle Reference" w:uiPriority="31" w:qFormat="1"/>
+    <w:lsdException w:name="Intense Reference" w:uiPriority="32" w:qFormat="1"/>
+    <w:lsdException w:name="Book Title" w:uiPriority="33" w:qFormat="1"/>
+    <w:lsdException w:name="Bibliography" w:semiHidden="1" w:uiPriority="37" w:unhideWhenUsed="1"/>
+    <w:lsdException w:name="TOC Heading" w:semiHidden="1" w:uiPriority="39" w:unhideWhenUsed="1" w:qFormat="1"/>
+    <w:lsdException w:name="Grid Table Light" w:semiHidden="1" w:unhideWhenUsed="1"/>
+    <w:lsdException w:name="Grid Table 1 Light" w:semiHidden="1" w:unhideWhenUsed="1"/>
+    <w:lsdException w:name="Grid Table 2" w:semiHidden="1" w:unhideWhenUsed="1"/>
+    <w:lsdException w:name="Grid Table 3" w:semiHidden="1" w:unhideWhenUsed="1"/>
+    <w:lsdException w:name="Grid Table 4" w:uiPriority="49"/>
+    <w:lsdException w:name="Grid Table 5 Dark" w:uiPriority="50"/>
+    <w:lsdException w:name="Grid Table 6 Colorful" w:uiPriority="51"/>
+    <w:lsdException w:name="Grid Table 7 Colorful" w:uiPriority="52"/>
+    <w:lsdException w:name="Grid Table 1 Light Accent 1" w:uiPriority="46"/>
+    <w:lsdException w:name="Grid Table 2 Accent 1" w:uiPriority="47"/>
+    <w:lsdException w:name="Grid Table 3 Accent 1" w:uiPriority="48"/>
+    <w:lsdException w:name="Grid Table 4 Accent 1" w:uiPriority="49"/>
+    <w:lsdException w:name="Grid Table 5 Dark Accent 1" w:uiPriority="50"/>
+    <w:lsdException w:name="Grid Table 6 Colorful Accent 1" w:uiPriority="51"/>
+    <w:lsdException w:name="Grid Table 7 Colorful Accent 1" w:uiPriority="52"/>
+    <w:lsdException w:name="Grid Table 1 Light Accent 2" w:uiPriority="46"/>
+    <w:lsdException w:name="Grid Table 2 Accent 2" w:uiPriority="47"/>
+    <w:lsdException w:name="Grid Table 3 Accent 2" w:uiPriority="48"/>
+    <w:lsdException w:name="Grid Table 4 Accent 2" w:uiPriority="49"/>
+    <w:lsdException w:name="Grid Table 5 Dark Accent 2" w:uiPriority="50"/>
+    <w:lsdException w:name="Grid Table 6 Colorful Accent 2" w:uiPriority="51"/>
+    <w:lsdException w:name="Grid Table 7 Colorful Accent 2" w:uiPriority="52"/>
+    <w:lsdException w:name="Grid Table 1 Light Accent 3" w:uiPriority="46"/>
+    <w:lsdException w:name="Grid Table 2 Accent 3" w:uiPriority="47"/>
+    <w:lsdException w:name="Grid Table 3 Accent 3" w:uiPriority="48"/>
+    <w:lsdException w:name="Grid Table 4 Accent 3" w:uiPriority="49"/>
+    <w:lsdException w:name="Grid Table 5 Dark Accent 3" w:uiPriority="50"/>
+    <w:lsdException w:name="Grid Table 6 Colorful Accent 3" w:uiPriority="51"/>
+    <w:lsdException w:name="Grid Table 7 Colorful Accent 3" w:uiPriority="52"/>
+    <w:lsdException w:name="Grid Table 1 Light Accent 4" w:uiPriority="46"/>
+    <w:lsdException w:name="Grid Table 2 Accent 4" w:uiPriority="47"/>
+    <w:lsdException w:name="Grid Table 3 Accent 4" w:uiPriority="48"/>
+    <w:lsdException w:name="Grid Table 4 Accent 4" w:uiPriority="49"/>
+    <w:lsdException w:name="Grid Table 5 Dark Accent 4" w:uiPriority="50"/>
+    <w:lsdException w:name="Grid Table 6 Colorful Accent 4" w:uiPriority="51"/>
+    <w:lsdException w:name="Grid Table 7 Colorful Accent 4" w:uiPriority="52"/>
+    <w:lsdException w:name="Grid Table 1 Light Accent 5" w:uiPriority="46"/>
+    <w:lsdException w:name="Grid Table 2 Accent 5" w:uiPriority="47"/>
+    <w:lsdException w:name="Grid Table 3 Accent 5" w:uiPriority="48"/>
+    <w:lsdException w:name="Grid Table 4 Accent 5" w:uiPriority="49"/>
+    <w:lsdException w:name="Grid Table 5 Dark Accent 5" w:uiPriority="50"/>
+    <w:lsdException w:name="Grid Table 6 Colorful Accent 5" w:uiPriority="51"/>
+    <w:lsdException w:name="Grid Table 7 Colorful Accent 5" w:uiPriority="52"/>
+    <w:lsdException w:name="Grid Table 1 Light Accent 6" w:uiPriority="46"/>
+    <w:lsdException w:name="Grid Table 2 Accent 6" w:uiPriority="47"/>
+    <w:lsdException w:name="Grid Table 3 Accent 6" w:uiPriority="48"/>
+    <w:lsdException w:name="Grid Table 4 Accent 6" w:uiPriority="49"/>
+    <w:lsdException w:name="Grid Table 5 Dark Accent 6" w:uiPriority="50"/>
+    <w:lsdException w:name="Grid Table 6 Colorful Accent 6" w:uiPriority="51"/>
+    <w:lsdException w:name="Grid Table 7 Colorful Accent 6" w:uiPriority="52"/>
+    <w:lsdException w:name="List Table 1 Light" w:uiPriority="46"/>
+    <w:lsdException w:name="List Table 2" w:uiPriority="47"/>
+    <w:lsdException w:name="List Table 3" w:uiPriority="48"/>
+    <w:lsdException w:name="List Table 4" w:uiPriority="49"/>
+    <w:lsdException w:name="List Table 5 Dark" w:uiPriority="50"/>
+    <w:lsdException w:name="List Table 6 Colorful" w:uiPriority="51"/>
+    <w:lsdException w:name="List Table 7 Colorful" w:uiPriority="52"/>
+    <w:lsdException w:name="List Table 1 Light Accent 1" w:uiPriority="46"/>
+    <w:lsdException w:name="List Table 2 Accent 1" w:uiPriority="47"/>
+    <w:lsdException w:name="List Table 3 Accent 1" w:uiPriority="48"/>
+    <w:lsdException w:name="List Table 4 Accent 1" w:uiPriority="49"/>
+    <w:lsdException w:name="List Table 5 Dark Accent 1" w:uiPriority="50"/>
+    <w:lsdException w:name="List Table 6 Colorful Accent 1" w:uiPriority="51"/>
+    <w:lsdException w:name="List Table 7 Colorful Accent 1" w:uiPriority="52"/>
+    <w:lsdException w:name="List Table 1 Light Accent 2" w:uiPriority="46"/>
+    <w:lsdException w:name="List Table 2 Accent 2" w:uiPriority="47"/>
+    <w:lsdException w:name="List Table 3 Accent 2" w:uiPriority="48"/>
+    <w:lsdException w:name="List Table 4 Accent 2" w:uiPriority="49"/>
+    <w:lsdException w:name="List Table 5 Dark Accent 2" w:uiPriority="50"/>
+    <w:lsdException w:name="List Table 6 Colorful Accent 2" w:uiPriority="51"/>
+    <w:lsdException w:name="List Table 7 Colorful Accent 2" w:uiPriority="52"/>
+    <w:lsdException w:name="List Table 1 Light Accent 3" w:uiPriority="46"/>
+    <w:lsdException w:name="List Table 2 Accent 3" w:uiPriority="47"/>
+    <w:lsdException w:name="List Table 3 Accent 3" w:uiPriority="48"/>
+    <w:lsdException w:name="List Table 4 Accent 3" w:uiPriority="49"/>
+    <w:lsdException w:name="List Table 5 Dark Accent 3" w:uiPriority="50"/>
+    <w:lsdException w:name="List Table 6 Colorful Accent 3" w:uiPriority="51"/>
+    <w:lsdException w:name="List Table 7 Colorful Accent 3" w:uiPriority="52"/>
+    <w:lsdException w:name="List Table 1 Light Accent 4" w:uiPriority="46"/>
+    <w:lsdException w:name="List Table 2 Accent 4" w:uiPriority="47"/>
+    <w:lsdException w:name="List Table 3 Accent 4" w:uiPriority="48"/>
+    <w:lsdException w:name="List Table 4 Accent 4" w:uiPriority="49"/>
+    <w:lsdException w:name="List Table 5 Dark Accent 4" w:uiPriority="50"/>
+    <w:lsdException w:name="List Table 6 Colorful Accent 4" w:uiPriority="51"/>
+    <w:lsdException w:name="List Table 7 Colorful Accent 4" w:uiPriority="52"/>
+    <w:lsdException w:name="List Table 1 Light Accent 5" w:uiPriority="46"/>
+    <w:lsdException w:name="List Table 2 Accent 5" w:uiPriority="47"/>
+    <w:lsdException w:name="List Table 3 Accent 5" w:uiPriority="48"/>
+    <w:lsdException w:name="List Table 4 Accent 5" w:uiPriority="49"/>
+    <w:lsdException w:name="List Table 5 Dark Accent 5" w:uiPriority="50"/>
+    <w:lsdException w:name="List Table 6 Colorful Accent 5" w:uiPriority="51"/>
+    <w:lsdException w:name="List Table 7 Colorful Accent 5" w:uiPriority="52"/>
+    <w:lsdException w:name="List Table 1 Light Accent 6" w:uiPriority="46"/>
+    <w:lsdException w:name="List Table 2 Accent 6" w:uiPriority="47"/>
+    <w:lsdException w:name="List Table 3 Accent 6" w:uiPriority="48"/>
+    <w:lsdException w:name="List Table 4 Accent 6" w:uiPriority="49"/>
+    <w:lsdException w:name="List Table 5 Dark Accent 6" w:uiPriority="50"/>
+    <w:lsdException w:name="List Table 6 Colorful Accent 6" w:uiPriority="51"/>
+    <w:lsdException w:name="List Table 7 Colorful Accent 6" w:uiPriority="52"/>
+    <w:lsdException w:name="Mention" w:semiHidden="1" w:unhideWhenUsed="1"/>
+    <w:lsdException w:name="Smart Hyperlink" w:semiHidden="1" w:unhideWhenUsed="1"/>
+    <w:lsdException w:name="Hashtag" w:semiHidden="1" w:unhideWhenUsed="1"/>
+    <w:lsdException w:name="Unresolved Mention" w:semiHidden="1" w:unhideWhenUsed="1"/>
   </w:latentStyles>
   <w:style w:type="paragraph" w:default="1" w:styleId="Normal">
     <w:name w:val="Normal"/>

</xml_diff>